<commit_message>
14/07/2021 | Documentos e DER atualizados
</commit_message>
<xml_diff>
--- a/Dicionário de Projeto - Grupo 4.docx
+++ b/Dicionário de Projeto - Grupo 4.docx
@@ -1,6 +1,6 @@
 
 <file path=word/document.xml><?xml version="1.0" encoding="utf-8"?>
-<w:document xmlns:wpc="http://schemas.microsoft.com/office/word/2010/wordprocessingCanvas" xmlns:cx="http://schemas.microsoft.com/office/drawing/2014/chartex" xmlns:cx1="http://schemas.microsoft.com/office/drawing/2015/9/8/chartex" xmlns:cx2="http://schemas.microsoft.com/office/drawing/2015/10/21/chartex" xmlns:cx3="http://schemas.microsoft.com/office/drawing/2016/5/9/chartex" xmlns:cx4="http://schemas.microsoft.com/office/drawing/2016/5/10/chartex" xmlns:cx5="http://schemas.microsoft.com/office/drawing/2016/5/11/chartex" xmlns:cx6="http://schemas.microsoft.com/office/drawing/2016/5/12/chartex" xmlns:cx7="http://schemas.microsoft.com/office/drawing/2016/5/13/chartex" xmlns:cx8="http://schemas.microsoft.com/office/drawing/2016/5/14/chartex" xmlns:mc="http://schemas.openxmlformats.org/markup-compatibility/2006" xmlns:aink="http://schemas.microsoft.com/office/drawing/2016/ink" xmlns:am3d="http://schemas.microsoft.com/office/drawing/2017/model3d" xmlns:o="urn:schemas-microsoft-com:office:office" xmlns:r="http://schemas.openxmlformats.org/officeDocument/2006/relationships" xmlns:m="http://schemas.openxmlformats.org/officeDocument/2006/math" xmlns:v="urn:schemas-microsoft-com:vml" xmlns:wp14="http://schemas.microsoft.com/office/word/2010/wordprocessingDrawing" xmlns:wp="http://schemas.openxmlformats.org/drawingml/2006/wordprocessingDrawing" xmlns:w10="urn:schemas-microsoft-com:office:word" xmlns:w="http://schemas.openxmlformats.org/wordprocessingml/2006/main" xmlns:w14="http://schemas.microsoft.com/office/word/2010/wordml" xmlns:w15="http://schemas.microsoft.com/office/word/2012/wordml" xmlns:w16cex="http://schemas.microsoft.com/office/word/2018/wordml/cex" xmlns:w16cid="http://schemas.microsoft.com/office/word/2016/wordml/cid" xmlns:w16="http://schemas.microsoft.com/office/word/2018/wordml" xmlns:w16sdtdh="http://schemas.microsoft.com/office/word/2020/wordml/sdtdatahash" xmlns:w16se="http://schemas.microsoft.com/office/word/2015/wordml/symex" xmlns:wpg="http://schemas.microsoft.com/office/word/2010/wordprocessingGroup" xmlns:wpi="http://schemas.microsoft.com/office/word/2010/wordprocessingInk" xmlns:wne="http://schemas.microsoft.com/office/word/2006/wordml" xmlns:wps="http://schemas.microsoft.com/office/word/2010/wordprocessingShape" mc:Ignorable="w14 w15 w16se w16cid w16 w16cex w16sdtdh wp14">
+<w:document xmlns:wpc="http://schemas.microsoft.com/office/word/2010/wordprocessingCanvas" xmlns:mc="http://schemas.openxmlformats.org/markup-compatibility/2006" xmlns:o="urn:schemas-microsoft-com:office:office" xmlns:r="http://schemas.openxmlformats.org/officeDocument/2006/relationships" xmlns:m="http://schemas.openxmlformats.org/officeDocument/2006/math" xmlns:v="urn:schemas-microsoft-com:vml" xmlns:wp14="http://schemas.microsoft.com/office/word/2010/wordprocessingDrawing" xmlns:wp="http://schemas.openxmlformats.org/drawingml/2006/wordprocessingDrawing" xmlns:w10="urn:schemas-microsoft-com:office:word" xmlns:w="http://schemas.openxmlformats.org/wordprocessingml/2006/main" xmlns:w14="http://schemas.microsoft.com/office/word/2010/wordml" xmlns:w15="http://schemas.microsoft.com/office/word/2012/wordml" xmlns:wpg="http://schemas.microsoft.com/office/word/2010/wordprocessingGroup" xmlns:wpi="http://schemas.microsoft.com/office/word/2010/wordprocessingInk" xmlns:wne="http://schemas.microsoft.com/office/word/2006/wordml" xmlns:wps="http://schemas.microsoft.com/office/word/2010/wordprocessingShape" mc:Ignorable="w14 w15 wp14">
   <w:body>
     <w:p>
       <w:pPr>
@@ -1097,11 +1097,19 @@
               </w:rPr>
             </w:pPr>
             <w:proofErr w:type="spellStart"/>
+            <w:proofErr w:type="gramStart"/>
             <w:r>
               <w:rPr>
                 <w:bCs/>
               </w:rPr>
-              <w:t>db_aMEI</w:t>
+              <w:t>db</w:t>
+            </w:r>
+            <w:proofErr w:type="gramEnd"/>
+            <w:r>
+              <w:rPr>
+                <w:bCs/>
+              </w:rPr>
+              <w:t>_aMEI</w:t>
             </w:r>
             <w:proofErr w:type="spellEnd"/>
           </w:p>
@@ -1169,6 +1177,16 @@
       <w:pPr>
         <w:jc w:val="center"/>
         <w:rPr>
+          <w:b/>
+          <w:sz w:val="28"/>
+          <w:szCs w:val="28"/>
+        </w:rPr>
+      </w:pPr>
+    </w:p>
+    <w:p>
+      <w:pPr>
+        <w:jc w:val="center"/>
+        <w:rPr>
           <w:sz w:val="28"/>
           <w:szCs w:val="28"/>
         </w:rPr>
@@ -1189,532 +1207,455 @@
         </w:rPr>
         <w:t>Tema</w:t>
       </w:r>
-      <w:r>
-        <w:rPr>
-          <w:b/>
-          <w:sz w:val="28"/>
-          <w:szCs w:val="28"/>
-        </w:rPr>
-        <w:t>s</w:t>
-      </w:r>
     </w:p>
     <w:p>
       <w:pPr>
         <w:jc w:val="left"/>
+        <w:rPr>
+          <w:b/>
+          <w:sz w:val="30"/>
+          <w:szCs w:val="30"/>
+        </w:rPr>
+      </w:pPr>
+    </w:p>
+    <w:p>
+      <w:pPr>
+        <w:jc w:val="left"/>
+        <w:rPr>
+          <w:b/>
+          <w:sz w:val="30"/>
+          <w:szCs w:val="30"/>
+        </w:rPr>
       </w:pPr>
     </w:p>
     <w:tbl>
       <w:tblPr>
-        <w:tblStyle w:val="Tabelacomgrade"/>
-        <w:tblW w:w="9024" w:type="dxa"/>
-        <w:tblLayout w:type="fixed"/>
-        <w:tblLook w:val="0600" w:firstRow="0" w:lastRow="0" w:firstColumn="0" w:lastColumn="0" w:noHBand="1" w:noVBand="1"/>
+        <w:tblStyle w:val="TableGrid"/>
+        <w:tblW w:w="9068" w:type="dxa"/>
+        <w:tblInd w:w="0" w:type="dxa"/>
+        <w:tblBorders>
+          <w:top w:val="single" w:sz="4" w:space="0" w:color="auto"/>
+          <w:left w:val="single" w:sz="4" w:space="0" w:color="auto"/>
+          <w:bottom w:val="single" w:sz="4" w:space="0" w:color="auto"/>
+          <w:right w:val="single" w:sz="4" w:space="0" w:color="auto"/>
+          <w:insideH w:val="single" w:sz="4" w:space="0" w:color="auto"/>
+          <w:insideV w:val="single" w:sz="4" w:space="0" w:color="auto"/>
+        </w:tblBorders>
+        <w:tblCellMar>
+          <w:top w:w="127" w:type="dxa"/>
+          <w:left w:w="107" w:type="dxa"/>
+          <w:bottom w:w="0" w:type="dxa"/>
+          <w:right w:w="53" w:type="dxa"/>
+        </w:tblCellMar>
+        <w:tblLook w:val="04A0" w:firstRow="1" w:lastRow="0" w:firstColumn="1" w:lastColumn="0" w:noHBand="0" w:noVBand="1"/>
       </w:tblPr>
       <w:tblGrid>
-        <w:gridCol w:w="2122"/>
-        <w:gridCol w:w="5810"/>
-        <w:gridCol w:w="1092"/>
+        <w:gridCol w:w="2296"/>
+        <w:gridCol w:w="6772"/>
       </w:tblGrid>
       <w:tr>
-        <w:tc>
-          <w:tcPr>
-            <w:tcW w:w="2122" w:type="dxa"/>
-            <w:shd w:val="clear" w:color="auto" w:fill="D9D9D9" w:themeFill="background1" w:themeFillShade="D9"/>
+        <w:trPr>
+          <w:trHeight w:val="393"/>
+        </w:trPr>
+        <w:tc>
+          <w:tcPr>
+            <w:tcW w:w="2296" w:type="dxa"/>
+            <w:tcBorders>
+              <w:top w:val="single" w:sz="4" w:space="0" w:color="auto"/>
+              <w:left w:val="single" w:sz="4" w:space="0" w:color="auto"/>
+              <w:bottom w:val="single" w:sz="4" w:space="0" w:color="auto"/>
+              <w:right w:val="single" w:sz="4" w:space="0" w:color="auto"/>
+            </w:tcBorders>
+            <w:shd w:val="clear" w:color="auto" w:fill="D9D9D9"/>
+            <w:vAlign w:val="center"/>
           </w:tcPr>
           <w:p>
             <w:pPr>
-              <w:spacing w:before="120" w:after="120"/>
               <w:jc w:val="center"/>
-              <w:rPr>
+            </w:pPr>
+            <w:r>
+              <w:rPr>
+                <w:rFonts w:ascii="Arial" w:eastAsia="Arial" w:hAnsi="Arial" w:cs="Arial"/>
                 <w:b/>
-              </w:rPr>
+                <w:sz w:val="24"/>
+              </w:rPr>
+              <w:t xml:space="preserve">Atributo </w:t>
+            </w:r>
+          </w:p>
+        </w:tc>
+        <w:tc>
+          <w:tcPr>
+            <w:tcW w:w="6772" w:type="dxa"/>
+            <w:tcBorders>
+              <w:top w:val="single" w:sz="4" w:space="0" w:color="auto"/>
+              <w:left w:val="single" w:sz="4" w:space="0" w:color="auto"/>
+              <w:bottom w:val="single" w:sz="4" w:space="0" w:color="auto"/>
+              <w:right w:val="single" w:sz="4" w:space="0" w:color="auto"/>
+            </w:tcBorders>
+            <w:shd w:val="clear" w:color="auto" w:fill="D9D9D9"/>
+            <w:vAlign w:val="center"/>
+          </w:tcPr>
+          <w:p>
+            <w:pPr>
+              <w:jc w:val="center"/>
             </w:pPr>
             <w:r>
               <w:rPr>
+                <w:rFonts w:ascii="Arial" w:eastAsia="Arial" w:hAnsi="Arial" w:cs="Arial"/>
                 <w:b/>
-              </w:rPr>
-              <w:t>Atributo</w:t>
-            </w:r>
-          </w:p>
-        </w:tc>
-        <w:tc>
-          <w:tcPr>
-            <w:tcW w:w="5810" w:type="dxa"/>
-            <w:shd w:val="clear" w:color="auto" w:fill="D9D9D9" w:themeFill="background1" w:themeFillShade="D9"/>
-          </w:tcPr>
-          <w:p>
-            <w:pPr>
-              <w:spacing w:before="120" w:after="120"/>
-              <w:jc w:val="center"/>
-              <w:rPr>
-                <w:b/>
-              </w:rPr>
-            </w:pPr>
-            <w:r>
-              <w:rPr>
-                <w:b/>
-              </w:rPr>
-              <w:t>Descrição e motivo da escolha</w:t>
-            </w:r>
-          </w:p>
-        </w:tc>
-        <w:tc>
-          <w:tcPr>
-            <w:tcW w:w="1092" w:type="dxa"/>
-            <w:shd w:val="clear" w:color="auto" w:fill="D9D9D9" w:themeFill="background1" w:themeFillShade="D9"/>
-          </w:tcPr>
-          <w:p>
-            <w:pPr>
-              <w:spacing w:before="120" w:after="120"/>
-              <w:jc w:val="center"/>
-              <w:rPr>
-                <w:b/>
-              </w:rPr>
-            </w:pPr>
-            <w:r>
-              <w:rPr>
-                <w:b/>
-              </w:rPr>
-              <w:t>Chave</w:t>
+                <w:sz w:val="24"/>
+              </w:rPr>
+              <w:t xml:space="preserve">Descrição e motivo da escolha </w:t>
             </w:r>
           </w:p>
         </w:tc>
       </w:tr>
       <w:tr>
         <w:trPr>
-          <w:trHeight w:val="364"/>
+          <w:trHeight w:val="552"/>
         </w:trPr>
         <w:tc>
           <w:tcPr>
-            <w:tcW w:w="2122" w:type="dxa"/>
+            <w:tcW w:w="2296" w:type="dxa"/>
+            <w:tcBorders>
+              <w:top w:val="single" w:sz="4" w:space="0" w:color="auto"/>
+            </w:tcBorders>
+            <w:vAlign w:val="center"/>
+          </w:tcPr>
+          <w:p>
+            <w:proofErr w:type="gramStart"/>
+            <w:r>
+              <w:rPr>
+                <w:rFonts w:ascii="Arial" w:eastAsia="Arial" w:hAnsi="Arial" w:cs="Arial"/>
+                <w:sz w:val="20"/>
+              </w:rPr>
+              <w:t>id</w:t>
+            </w:r>
+            <w:proofErr w:type="gramEnd"/>
+            <w:r>
+              <w:rPr>
+                <w:rFonts w:ascii="Arial" w:eastAsia="Arial" w:hAnsi="Arial" w:cs="Arial"/>
+                <w:sz w:val="20"/>
+              </w:rPr>
+              <w:t xml:space="preserve"> | </w:t>
+            </w:r>
+            <w:proofErr w:type="spellStart"/>
+            <w:r>
+              <w:rPr>
+                <w:rFonts w:ascii="Arial" w:eastAsia="Arial" w:hAnsi="Arial" w:cs="Arial"/>
+                <w:b/>
+                <w:color w:val="E36C0A"/>
+                <w:sz w:val="20"/>
+              </w:rPr>
+              <w:t>long</w:t>
+            </w:r>
+            <w:proofErr w:type="spellEnd"/>
+            <w:r>
+              <w:rPr>
+                <w:rFonts w:ascii="Arial" w:eastAsia="Arial" w:hAnsi="Arial" w:cs="Arial"/>
+                <w:sz w:val="20"/>
+              </w:rPr>
+              <w:t xml:space="preserve"> </w:t>
+            </w:r>
+          </w:p>
+        </w:tc>
+        <w:tc>
+          <w:tcPr>
+            <w:tcW w:w="6772" w:type="dxa"/>
+            <w:tcBorders>
+              <w:top w:val="single" w:sz="4" w:space="0" w:color="auto"/>
+            </w:tcBorders>
+            <w:vAlign w:val="center"/>
           </w:tcPr>
           <w:p>
             <w:pPr>
-              <w:spacing w:before="120" w:after="120"/>
-              <w:rPr>
-                <w:sz w:val="20"/>
-                <w:szCs w:val="20"/>
-              </w:rPr>
+              <w:ind w:left="1"/>
             </w:pPr>
             <w:r>
               <w:rPr>
-                <w:sz w:val="20"/>
-                <w:szCs w:val="20"/>
-              </w:rPr>
-              <w:t>i</w:t>
-            </w:r>
-            <w:r>
-              <w:rPr>
-                <w:sz w:val="20"/>
-                <w:szCs w:val="20"/>
-              </w:rPr>
-              <w:t>d</w:t>
-            </w:r>
-            <w:r>
-              <w:rPr>
-                <w:sz w:val="20"/>
-                <w:szCs w:val="20"/>
-              </w:rPr>
-              <w:t xml:space="preserve"> </w:t>
-            </w:r>
-            <w:r>
-              <w:rPr>
-                <w:sz w:val="20"/>
-                <w:szCs w:val="20"/>
-              </w:rPr>
-              <w:t>|</w:t>
-            </w:r>
-            <w:r>
-              <w:rPr>
-                <w:sz w:val="20"/>
-                <w:szCs w:val="20"/>
-              </w:rPr>
-              <w:t xml:space="preserve"> </w:t>
-            </w:r>
-            <w:proofErr w:type="spellStart"/>
-            <w:r>
-              <w:rPr>
-                <w:sz w:val="20"/>
-                <w:szCs w:val="20"/>
-              </w:rPr>
-              <w:t>bigint</w:t>
-            </w:r>
-            <w:proofErr w:type="spellEnd"/>
-          </w:p>
-        </w:tc>
-        <w:tc>
-          <w:tcPr>
-            <w:tcW w:w="5810" w:type="dxa"/>
-          </w:tcPr>
-          <w:p>
-            <w:pPr>
-              <w:spacing w:before="120" w:after="120"/>
-              <w:rPr>
-                <w:sz w:val="20"/>
-                <w:szCs w:val="20"/>
-              </w:rPr>
-            </w:pPr>
-            <w:r>
-              <w:rPr>
-                <w:sz w:val="20"/>
-                <w:szCs w:val="20"/>
-              </w:rPr>
-              <w:t>Uma identificação única para cada tema/categoria.</w:t>
-            </w:r>
-          </w:p>
-        </w:tc>
-        <w:tc>
-          <w:tcPr>
-            <w:tcW w:w="1092" w:type="dxa"/>
-          </w:tcPr>
-          <w:p>
-            <w:pPr>
-              <w:spacing w:before="120" w:after="120"/>
-              <w:rPr>
-                <w:sz w:val="20"/>
-                <w:szCs w:val="20"/>
-              </w:rPr>
-            </w:pPr>
-            <w:r>
-              <w:rPr>
-                <w:sz w:val="20"/>
-                <w:szCs w:val="20"/>
-              </w:rPr>
-              <w:t>PK</w:t>
+                <w:rFonts w:ascii="Arial" w:eastAsia="Arial" w:hAnsi="Arial" w:cs="Arial"/>
+                <w:sz w:val="20"/>
+              </w:rPr>
+              <w:t xml:space="preserve">Uma identificação única para cada tema. </w:t>
             </w:r>
           </w:p>
         </w:tc>
       </w:tr>
       <w:tr>
-        <w:tc>
-          <w:tcPr>
-            <w:tcW w:w="2122" w:type="dxa"/>
+        <w:trPr>
+          <w:trHeight w:val="552"/>
+        </w:trPr>
+        <w:tc>
+          <w:tcPr>
+            <w:tcW w:w="2296" w:type="dxa"/>
+            <w:vAlign w:val="center"/>
+          </w:tcPr>
+          <w:p>
+            <w:proofErr w:type="gramStart"/>
+            <w:r>
+              <w:rPr>
+                <w:rFonts w:ascii="Arial" w:eastAsia="Arial" w:hAnsi="Arial" w:cs="Arial"/>
+                <w:sz w:val="20"/>
+              </w:rPr>
+              <w:t>nome</w:t>
+            </w:r>
+            <w:proofErr w:type="gramEnd"/>
+            <w:r>
+              <w:rPr>
+                <w:rFonts w:ascii="Arial" w:eastAsia="Arial" w:hAnsi="Arial" w:cs="Arial"/>
+                <w:sz w:val="20"/>
+              </w:rPr>
+              <w:t xml:space="preserve"> | </w:t>
+            </w:r>
+            <w:proofErr w:type="spellStart"/>
+            <w:r>
+              <w:rPr>
+                <w:rFonts w:ascii="Arial" w:eastAsia="Arial" w:hAnsi="Arial" w:cs="Arial"/>
+                <w:b/>
+                <w:color w:val="4F81BD"/>
+                <w:sz w:val="20"/>
+              </w:rPr>
+              <w:t>String</w:t>
+            </w:r>
+            <w:proofErr w:type="spellEnd"/>
+            <w:r>
+              <w:rPr>
+                <w:rFonts w:ascii="Arial" w:eastAsia="Arial" w:hAnsi="Arial" w:cs="Arial"/>
+                <w:color w:val="4F81BD"/>
+                <w:sz w:val="20"/>
+              </w:rPr>
+              <w:t xml:space="preserve"> </w:t>
+            </w:r>
+            <w:r>
+              <w:rPr>
+                <w:rFonts w:ascii="Arial" w:eastAsia="Arial" w:hAnsi="Arial" w:cs="Arial"/>
+                <w:sz w:val="20"/>
+              </w:rPr>
+              <w:t xml:space="preserve">(255) </w:t>
+            </w:r>
+          </w:p>
+        </w:tc>
+        <w:tc>
+          <w:tcPr>
+            <w:tcW w:w="6772" w:type="dxa"/>
+            <w:vAlign w:val="center"/>
           </w:tcPr>
           <w:p>
             <w:pPr>
-              <w:spacing w:before="120" w:after="120"/>
-              <w:rPr>
-                <w:sz w:val="20"/>
-                <w:szCs w:val="20"/>
-              </w:rPr>
+              <w:ind w:left="1"/>
             </w:pPr>
             <w:r>
               <w:rPr>
-                <w:sz w:val="20"/>
-                <w:szCs w:val="20"/>
-              </w:rPr>
-              <w:t>categoria</w:t>
-            </w:r>
-            <w:r>
-              <w:rPr>
-                <w:sz w:val="20"/>
-                <w:szCs w:val="20"/>
-              </w:rPr>
-              <w:t xml:space="preserve"> | </w:t>
-            </w:r>
-            <w:proofErr w:type="spellStart"/>
-            <w:r>
-              <w:rPr>
-                <w:sz w:val="20"/>
-                <w:szCs w:val="20"/>
-              </w:rPr>
-              <w:t>varchar</w:t>
-            </w:r>
-            <w:proofErr w:type="spellEnd"/>
-            <w:r>
-              <w:rPr>
-                <w:sz w:val="20"/>
-                <w:szCs w:val="20"/>
-              </w:rPr>
-              <w:t xml:space="preserve"> (255)</w:t>
-            </w:r>
-          </w:p>
-        </w:tc>
-        <w:tc>
-          <w:tcPr>
-            <w:tcW w:w="5810" w:type="dxa"/>
-          </w:tcPr>
-          <w:p>
-            <w:pPr>
-              <w:spacing w:before="120" w:after="120"/>
-              <w:rPr>
-                <w:sz w:val="20"/>
-                <w:szCs w:val="20"/>
-              </w:rPr>
-            </w:pPr>
-            <w:r>
-              <w:rPr>
-                <w:sz w:val="20"/>
-                <w:szCs w:val="20"/>
-              </w:rPr>
-              <w:t>Campo onde será especificado o tema.</w:t>
-            </w:r>
-          </w:p>
-        </w:tc>
-        <w:tc>
-          <w:tcPr>
-            <w:tcW w:w="1092" w:type="dxa"/>
-          </w:tcPr>
-          <w:p>
-            <w:pPr>
-              <w:spacing w:before="120" w:after="120"/>
-              <w:rPr>
-                <w:sz w:val="20"/>
-                <w:szCs w:val="20"/>
-              </w:rPr>
-            </w:pPr>
+                <w:rFonts w:ascii="Arial" w:eastAsia="Arial" w:hAnsi="Arial" w:cs="Arial"/>
+                <w:sz w:val="20"/>
+              </w:rPr>
+              <w:t xml:space="preserve">Campo onde será especificado o tipo de </w:t>
+            </w:r>
+            <w:proofErr w:type="gramStart"/>
+            <w:r>
+              <w:rPr>
+                <w:rFonts w:ascii="Arial" w:eastAsia="Arial" w:hAnsi="Arial" w:cs="Arial"/>
+                <w:sz w:val="20"/>
+              </w:rPr>
+              <w:t xml:space="preserve">tema.  </w:t>
+            </w:r>
+            <w:proofErr w:type="gramEnd"/>
           </w:p>
         </w:tc>
       </w:tr>
       <w:tr>
-        <w:tc>
-          <w:tcPr>
-            <w:tcW w:w="2122" w:type="dxa"/>
+        <w:trPr>
+          <w:trHeight w:val="814"/>
+        </w:trPr>
+        <w:tc>
+          <w:tcPr>
+            <w:tcW w:w="2296" w:type="dxa"/>
+          </w:tcPr>
+          <w:p>
+            <w:proofErr w:type="spellStart"/>
+            <w:proofErr w:type="gramStart"/>
+            <w:r>
+              <w:rPr>
+                <w:rFonts w:ascii="Arial" w:eastAsia="Arial" w:hAnsi="Arial" w:cs="Arial"/>
+                <w:sz w:val="20"/>
+              </w:rPr>
+              <w:t>descricao</w:t>
+            </w:r>
+            <w:proofErr w:type="spellEnd"/>
+            <w:proofErr w:type="gramEnd"/>
+            <w:r>
+              <w:rPr>
+                <w:rFonts w:ascii="Arial" w:eastAsia="Arial" w:hAnsi="Arial" w:cs="Arial"/>
+                <w:sz w:val="20"/>
+              </w:rPr>
+              <w:t xml:space="preserve"> | </w:t>
+            </w:r>
+            <w:proofErr w:type="spellStart"/>
+            <w:r>
+              <w:rPr>
+                <w:rFonts w:ascii="Arial" w:eastAsia="Arial" w:hAnsi="Arial" w:cs="Arial"/>
+                <w:b/>
+                <w:color w:val="4F81BD"/>
+                <w:sz w:val="20"/>
+              </w:rPr>
+              <w:t>String</w:t>
+            </w:r>
+            <w:proofErr w:type="spellEnd"/>
+            <w:r>
+              <w:rPr>
+                <w:rFonts w:ascii="Arial" w:eastAsia="Arial" w:hAnsi="Arial" w:cs="Arial"/>
+                <w:color w:val="4F81BD"/>
+                <w:sz w:val="20"/>
+              </w:rPr>
+              <w:t xml:space="preserve"> </w:t>
+            </w:r>
+            <w:r>
+              <w:rPr>
+                <w:rFonts w:ascii="Arial" w:eastAsia="Arial" w:hAnsi="Arial" w:cs="Arial"/>
+                <w:sz w:val="20"/>
+              </w:rPr>
+              <w:t xml:space="preserve">(255) </w:t>
+            </w:r>
+          </w:p>
+        </w:tc>
+        <w:tc>
+          <w:tcPr>
+            <w:tcW w:w="6772" w:type="dxa"/>
+            <w:vAlign w:val="center"/>
           </w:tcPr>
           <w:p>
             <w:pPr>
-              <w:spacing w:before="120" w:after="120"/>
-              <w:rPr>
-                <w:sz w:val="20"/>
-                <w:szCs w:val="20"/>
-              </w:rPr>
+              <w:ind w:left="1"/>
             </w:pPr>
+            <w:r>
+              <w:rPr>
+                <w:rFonts w:ascii="Arial" w:eastAsia="Arial" w:hAnsi="Arial" w:cs="Arial"/>
+                <w:sz w:val="20"/>
+              </w:rPr>
+              <w:t>Campo onde será descrita a “função” da palavra-chave. [</w:t>
+            </w:r>
+            <w:r>
+              <w:rPr>
+                <w:rFonts w:ascii="Arial" w:eastAsia="Arial" w:hAnsi="Arial" w:cs="Arial"/>
+                <w:b/>
+                <w:sz w:val="20"/>
+              </w:rPr>
+              <w:t>Ex.: “</w:t>
+            </w:r>
+            <w:r>
+              <w:rPr>
+                <w:rFonts w:ascii="Arial" w:eastAsia="Arial" w:hAnsi="Arial" w:cs="Arial"/>
+                <w:b/>
+                <w:color w:val="4F81BD"/>
+                <w:sz w:val="20"/>
+              </w:rPr>
+              <w:t>Encontre profissionais da área da Educação</w:t>
+            </w:r>
+            <w:r>
+              <w:rPr>
+                <w:rFonts w:ascii="Arial" w:eastAsia="Arial" w:hAnsi="Arial" w:cs="Arial"/>
+                <w:b/>
+                <w:sz w:val="20"/>
+              </w:rPr>
+              <w:t>”</w:t>
+            </w:r>
+            <w:r>
+              <w:rPr>
+                <w:rFonts w:ascii="Arial" w:eastAsia="Arial" w:hAnsi="Arial" w:cs="Arial"/>
+                <w:sz w:val="20"/>
+              </w:rPr>
+              <w:t>] (Pode ser interna ou front-</w:t>
+            </w:r>
             <w:proofErr w:type="spellStart"/>
             <w:r>
               <w:rPr>
-                <w:sz w:val="20"/>
-                <w:szCs w:val="20"/>
-              </w:rPr>
-              <w:t>descricao</w:t>
+                <w:rFonts w:ascii="Arial" w:eastAsia="Arial" w:hAnsi="Arial" w:cs="Arial"/>
+                <w:sz w:val="20"/>
+              </w:rPr>
+              <w:t>end</w:t>
             </w:r>
             <w:proofErr w:type="spellEnd"/>
             <w:r>
               <w:rPr>
-                <w:sz w:val="20"/>
-                <w:szCs w:val="20"/>
-              </w:rPr>
-              <w:t xml:space="preserve"> | </w:t>
-            </w:r>
-            <w:proofErr w:type="spellStart"/>
-            <w:r>
-              <w:rPr>
-                <w:sz w:val="20"/>
-                <w:szCs w:val="20"/>
-              </w:rPr>
-              <w:t>varchar</w:t>
-            </w:r>
-            <w:proofErr w:type="spellEnd"/>
-            <w:r>
-              <w:rPr>
-                <w:sz w:val="20"/>
-                <w:szCs w:val="20"/>
-              </w:rPr>
-              <w:t xml:space="preserve"> (500)</w:t>
-            </w:r>
-          </w:p>
-        </w:tc>
-        <w:tc>
-          <w:tcPr>
-            <w:tcW w:w="5810" w:type="dxa"/>
-          </w:tcPr>
-          <w:p>
-            <w:pPr>
-              <w:spacing w:before="120" w:after="120"/>
-              <w:rPr>
-                <w:sz w:val="20"/>
-                <w:szCs w:val="20"/>
-              </w:rPr>
-            </w:pPr>
-            <w:r>
-              <w:rPr>
-                <w:sz w:val="20"/>
-                <w:szCs w:val="20"/>
-              </w:rPr>
-              <w:t>Campo onde será descrito algumas características do tema.</w:t>
-            </w:r>
-          </w:p>
-        </w:tc>
-        <w:tc>
-          <w:tcPr>
-            <w:tcW w:w="1092" w:type="dxa"/>
-          </w:tcPr>
-          <w:p>
-            <w:pPr>
-              <w:spacing w:before="120" w:after="120"/>
-              <w:rPr>
-                <w:sz w:val="20"/>
-                <w:szCs w:val="20"/>
-              </w:rPr>
-            </w:pPr>
+                <w:rFonts w:ascii="Arial" w:eastAsia="Arial" w:hAnsi="Arial" w:cs="Arial"/>
+                <w:sz w:val="20"/>
+              </w:rPr>
+              <w:t xml:space="preserve">) </w:t>
+            </w:r>
           </w:p>
         </w:tc>
       </w:tr>
       <w:tr>
-        <w:tc>
-          <w:tcPr>
-            <w:tcW w:w="2122" w:type="dxa"/>
+        <w:trPr>
+          <w:trHeight w:val="814"/>
+        </w:trPr>
+        <w:tc>
+          <w:tcPr>
+            <w:tcW w:w="2296" w:type="dxa"/>
+          </w:tcPr>
+          <w:p>
+            <w:proofErr w:type="spellStart"/>
+            <w:proofErr w:type="gramStart"/>
+            <w:r>
+              <w:rPr>
+                <w:rFonts w:ascii="Arial" w:eastAsia="Arial" w:hAnsi="Arial" w:cs="Arial"/>
+                <w:sz w:val="20"/>
+              </w:rPr>
+              <w:t>keyword</w:t>
+            </w:r>
+            <w:proofErr w:type="spellEnd"/>
+            <w:proofErr w:type="gramEnd"/>
+            <w:r>
+              <w:rPr>
+                <w:rFonts w:ascii="Arial" w:eastAsia="Arial" w:hAnsi="Arial" w:cs="Arial"/>
+                <w:sz w:val="20"/>
+              </w:rPr>
+              <w:t xml:space="preserve"> | </w:t>
+            </w:r>
+            <w:proofErr w:type="spellStart"/>
+            <w:r>
+              <w:rPr>
+                <w:rFonts w:ascii="Arial" w:eastAsia="Arial" w:hAnsi="Arial" w:cs="Arial"/>
+                <w:b/>
+                <w:color w:val="4F81BD"/>
+                <w:sz w:val="20"/>
+              </w:rPr>
+              <w:t>String</w:t>
+            </w:r>
+            <w:proofErr w:type="spellEnd"/>
+            <w:r>
+              <w:rPr>
+                <w:rFonts w:ascii="Arial" w:eastAsia="Arial" w:hAnsi="Arial" w:cs="Arial"/>
+                <w:color w:val="4F81BD"/>
+                <w:sz w:val="20"/>
+              </w:rPr>
+              <w:t xml:space="preserve"> </w:t>
+            </w:r>
+            <w:r>
+              <w:rPr>
+                <w:rFonts w:ascii="Arial" w:eastAsia="Arial" w:hAnsi="Arial" w:cs="Arial"/>
+                <w:sz w:val="20"/>
+              </w:rPr>
+              <w:t xml:space="preserve">(255) </w:t>
+            </w:r>
+          </w:p>
+        </w:tc>
+        <w:tc>
+          <w:tcPr>
+            <w:tcW w:w="6772" w:type="dxa"/>
+            <w:vAlign w:val="center"/>
           </w:tcPr>
           <w:p>
             <w:pPr>
-              <w:spacing w:before="120" w:after="120"/>
-              <w:rPr>
-                <w:sz w:val="20"/>
-                <w:szCs w:val="20"/>
-              </w:rPr>
+              <w:ind w:left="1"/>
             </w:pPr>
             <w:r>
               <w:rPr>
-                <w:sz w:val="20"/>
-                <w:szCs w:val="20"/>
-              </w:rPr>
-              <w:t>hashtag</w:t>
-            </w:r>
-            <w:r>
-              <w:rPr>
-                <w:sz w:val="20"/>
-                <w:szCs w:val="20"/>
-              </w:rPr>
-              <w:t xml:space="preserve"> | </w:t>
-            </w:r>
-            <w:proofErr w:type="spellStart"/>
-            <w:r>
-              <w:rPr>
-                <w:sz w:val="20"/>
-                <w:szCs w:val="20"/>
-              </w:rPr>
-              <w:t>varchar</w:t>
-            </w:r>
-            <w:proofErr w:type="spellEnd"/>
-            <w:r>
-              <w:rPr>
-                <w:sz w:val="20"/>
-                <w:szCs w:val="20"/>
-              </w:rPr>
-              <w:t xml:space="preserve"> (500)</w:t>
-            </w:r>
-          </w:p>
-        </w:tc>
-        <w:tc>
-          <w:tcPr>
-            <w:tcW w:w="5810" w:type="dxa"/>
-          </w:tcPr>
-          <w:p>
-            <w:pPr>
-              <w:spacing w:before="120" w:after="120"/>
-              <w:rPr>
-                <w:sz w:val="20"/>
-                <w:szCs w:val="20"/>
-              </w:rPr>
-            </w:pPr>
-            <w:r>
-              <w:rPr>
-                <w:sz w:val="20"/>
-                <w:szCs w:val="20"/>
-              </w:rPr>
-              <w:t>Campo onde será descrito algumas palavras-chave do tema</w:t>
-            </w:r>
-          </w:p>
-        </w:tc>
-        <w:tc>
-          <w:tcPr>
-            <w:tcW w:w="1092" w:type="dxa"/>
-          </w:tcPr>
-          <w:p>
-            <w:pPr>
-              <w:spacing w:before="120" w:after="120"/>
-              <w:rPr>
-                <w:sz w:val="20"/>
-                <w:szCs w:val="20"/>
-              </w:rPr>
-            </w:pPr>
-          </w:p>
-        </w:tc>
-      </w:tr>
-      <w:tr>
-        <w:tc>
-          <w:tcPr>
-            <w:tcW w:w="2122" w:type="dxa"/>
-          </w:tcPr>
-          <w:p>
-            <w:pPr>
-              <w:spacing w:before="120" w:after="120"/>
-              <w:rPr>
-                <w:sz w:val="20"/>
-                <w:szCs w:val="20"/>
-              </w:rPr>
-            </w:pPr>
-          </w:p>
-        </w:tc>
-        <w:tc>
-          <w:tcPr>
-            <w:tcW w:w="5810" w:type="dxa"/>
-          </w:tcPr>
-          <w:p>
-            <w:pPr>
-              <w:spacing w:before="120" w:after="120"/>
-              <w:rPr>
-                <w:sz w:val="20"/>
-                <w:szCs w:val="20"/>
-              </w:rPr>
-            </w:pPr>
-          </w:p>
-        </w:tc>
-        <w:tc>
-          <w:tcPr>
-            <w:tcW w:w="1092" w:type="dxa"/>
-          </w:tcPr>
-          <w:p>
-            <w:pPr>
-              <w:spacing w:before="120" w:after="120"/>
-              <w:rPr>
-                <w:sz w:val="20"/>
-                <w:szCs w:val="20"/>
-              </w:rPr>
-            </w:pPr>
-          </w:p>
-        </w:tc>
-      </w:tr>
-      <w:tr>
-        <w:tc>
-          <w:tcPr>
-            <w:tcW w:w="2122" w:type="dxa"/>
-          </w:tcPr>
-          <w:p>
-            <w:pPr>
-              <w:spacing w:before="120" w:after="120"/>
-              <w:rPr>
-                <w:sz w:val="20"/>
-                <w:szCs w:val="20"/>
-              </w:rPr>
-            </w:pPr>
-          </w:p>
-        </w:tc>
-        <w:tc>
-          <w:tcPr>
-            <w:tcW w:w="5810" w:type="dxa"/>
-          </w:tcPr>
-          <w:p>
-            <w:pPr>
-              <w:spacing w:before="120" w:after="120"/>
-              <w:rPr>
-                <w:sz w:val="20"/>
-                <w:szCs w:val="20"/>
-              </w:rPr>
-            </w:pPr>
-          </w:p>
-        </w:tc>
-        <w:tc>
-          <w:tcPr>
-            <w:tcW w:w="1092" w:type="dxa"/>
-          </w:tcPr>
-          <w:p>
-            <w:pPr>
-              <w:spacing w:before="120" w:after="120"/>
-              <w:rPr>
-                <w:sz w:val="20"/>
-                <w:szCs w:val="20"/>
-              </w:rPr>
-            </w:pPr>
+                <w:rFonts w:ascii="Arial" w:eastAsia="Arial" w:hAnsi="Arial" w:cs="Arial"/>
+                <w:sz w:val="20"/>
+              </w:rPr>
+              <w:t xml:space="preserve">Campo onde serão inseridas as palavras-chave relacionadas ao tema das postagens. </w:t>
+            </w:r>
           </w:p>
         </w:tc>
       </w:tr>
@@ -1731,16 +1672,6 @@
     </w:p>
     <w:p>
       <w:pPr>
-        <w:jc w:val="left"/>
-        <w:rPr>
-          <w:b/>
-          <w:sz w:val="30"/>
-          <w:szCs w:val="30"/>
-        </w:rPr>
-      </w:pPr>
-    </w:p>
-    <w:p>
-      <w:pPr>
         <w:jc w:val="center"/>
         <w:rPr>
           <w:sz w:val="28"/>
@@ -1762,14 +1693,6 @@
           <w:szCs w:val="28"/>
         </w:rPr>
         <w:t>Usuário</w:t>
-      </w:r>
-      <w:r>
-        <w:rPr>
-          <w:b/>
-          <w:sz w:val="28"/>
-          <w:szCs w:val="28"/>
-        </w:rPr>
-        <w:t>s</w:t>
       </w:r>
     </w:p>
     <w:p>
@@ -1875,6 +1798,7 @@
                 <w:szCs w:val="20"/>
               </w:rPr>
             </w:pPr>
+            <w:proofErr w:type="gramStart"/>
             <w:r>
               <w:rPr>
                 <w:sz w:val="20"/>
@@ -1889,6 +1813,7 @@
               </w:rPr>
               <w:t>d</w:t>
             </w:r>
+            <w:proofErr w:type="gramEnd"/>
             <w:r>
               <w:rPr>
                 <w:sz w:val="20"/>
@@ -1977,12 +1902,21 @@
                 <w:szCs w:val="20"/>
               </w:rPr>
             </w:pPr>
-            <w:r>
-              <w:rPr>
-                <w:sz w:val="20"/>
-                <w:szCs w:val="20"/>
-              </w:rPr>
-              <w:t xml:space="preserve">nome </w:t>
+            <w:proofErr w:type="gramStart"/>
+            <w:r>
+              <w:rPr>
+                <w:sz w:val="20"/>
+                <w:szCs w:val="20"/>
+              </w:rPr>
+              <w:t>nome</w:t>
+            </w:r>
+            <w:proofErr w:type="gramEnd"/>
+            <w:r>
+              <w:rPr>
+                <w:sz w:val="20"/>
+                <w:szCs w:val="20"/>
+              </w:rPr>
+              <w:t xml:space="preserve"> </w:t>
             </w:r>
             <w:r>
               <w:rPr>
@@ -2073,6 +2007,7 @@
               </w:rPr>
             </w:pPr>
             <w:proofErr w:type="spellStart"/>
+            <w:proofErr w:type="gramStart"/>
             <w:r>
               <w:rPr>
                 <w:sz w:val="20"/>
@@ -2081,6 +2016,7 @@
               <w:t>email</w:t>
             </w:r>
             <w:proofErr w:type="spellEnd"/>
+            <w:proofErr w:type="gramEnd"/>
             <w:r>
               <w:rPr>
                 <w:sz w:val="20"/>
@@ -2186,6 +2122,7 @@
               </w:rPr>
             </w:pPr>
             <w:proofErr w:type="spellStart"/>
+            <w:proofErr w:type="gramStart"/>
             <w:r>
               <w:rPr>
                 <w:sz w:val="20"/>
@@ -2194,6 +2131,7 @@
               <w:t>descricao</w:t>
             </w:r>
             <w:proofErr w:type="spellEnd"/>
+            <w:proofErr w:type="gramEnd"/>
             <w:r>
               <w:rPr>
                 <w:sz w:val="20"/>
@@ -2283,6 +2221,7 @@
               </w:rPr>
             </w:pPr>
             <w:proofErr w:type="spellStart"/>
+            <w:proofErr w:type="gramStart"/>
             <w:r>
               <w:rPr>
                 <w:sz w:val="20"/>
@@ -2291,6 +2230,7 @@
               <w:t>imgUsuario</w:t>
             </w:r>
             <w:proofErr w:type="spellEnd"/>
+            <w:proofErr w:type="gramEnd"/>
             <w:r>
               <w:rPr>
                 <w:sz w:val="20"/>
@@ -2379,12 +2319,21 @@
                 <w:szCs w:val="20"/>
               </w:rPr>
             </w:pPr>
-            <w:r>
-              <w:rPr>
-                <w:sz w:val="20"/>
-                <w:szCs w:val="20"/>
-              </w:rPr>
-              <w:t xml:space="preserve">senha </w:t>
+            <w:proofErr w:type="gramStart"/>
+            <w:r>
+              <w:rPr>
+                <w:sz w:val="20"/>
+                <w:szCs w:val="20"/>
+              </w:rPr>
+              <w:t>senha</w:t>
+            </w:r>
+            <w:proofErr w:type="gramEnd"/>
+            <w:r>
+              <w:rPr>
+                <w:sz w:val="20"/>
+                <w:szCs w:val="20"/>
+              </w:rPr>
+              <w:t xml:space="preserve"> </w:t>
             </w:r>
             <w:r>
               <w:rPr>
@@ -2454,773 +2403,760 @@
           </w:p>
         </w:tc>
       </w:tr>
-      <w:tr>
-        <w:tc>
-          <w:tcPr>
-            <w:tcW w:w="2547" w:type="dxa"/>
-          </w:tcPr>
-          <w:p>
-            <w:pPr>
-              <w:spacing w:before="120" w:after="120"/>
-              <w:rPr>
-                <w:sz w:val="20"/>
-                <w:szCs w:val="20"/>
-              </w:rPr>
-            </w:pPr>
-          </w:p>
-        </w:tc>
-        <w:tc>
-          <w:tcPr>
-            <w:tcW w:w="5385" w:type="dxa"/>
-          </w:tcPr>
-          <w:p>
-            <w:pPr>
-              <w:spacing w:before="120" w:after="120"/>
-              <w:rPr>
-                <w:sz w:val="20"/>
-                <w:szCs w:val="20"/>
-              </w:rPr>
-            </w:pPr>
-          </w:p>
-        </w:tc>
-        <w:tc>
-          <w:tcPr>
-            <w:tcW w:w="1092" w:type="dxa"/>
-          </w:tcPr>
-          <w:p>
-            <w:pPr>
-              <w:spacing w:before="120" w:after="120"/>
-              <w:rPr>
-                <w:sz w:val="20"/>
-                <w:szCs w:val="20"/>
-              </w:rPr>
-            </w:pPr>
-          </w:p>
-        </w:tc>
-      </w:tr>
     </w:tbl>
     <w:p>
       <w:pPr>
-        <w:jc w:val="left"/>
-      </w:pPr>
-    </w:p>
-    <w:p>
-      <w:pPr>
-        <w:jc w:val="center"/>
-        <w:rPr>
-          <w:b/>
-          <w:sz w:val="28"/>
-          <w:szCs w:val="28"/>
-        </w:rPr>
-      </w:pPr>
-    </w:p>
-    <w:p>
-      <w:pPr>
-        <w:rPr>
-          <w:b/>
-          <w:sz w:val="28"/>
-          <w:szCs w:val="28"/>
-        </w:rPr>
-      </w:pPr>
-    </w:p>
-    <w:p>
-      <w:pPr>
-        <w:jc w:val="center"/>
-        <w:rPr>
-          <w:sz w:val="28"/>
-          <w:szCs w:val="28"/>
-        </w:rPr>
-      </w:pPr>
-      <w:r>
-        <w:rPr>
-          <w:b/>
-          <w:sz w:val="28"/>
-          <w:szCs w:val="28"/>
-        </w:rPr>
-        <w:t xml:space="preserve">Tabela: </w:t>
-      </w:r>
-      <w:r>
-        <w:rPr>
-          <w:b/>
-          <w:sz w:val="28"/>
-          <w:szCs w:val="28"/>
-        </w:rPr>
-        <w:t>Posts</w:t>
-      </w:r>
-    </w:p>
-    <w:p>
-      <w:pPr>
-        <w:jc w:val="left"/>
-      </w:pPr>
-    </w:p>
-    <w:p>
-      <w:pPr>
-        <w:jc w:val="left"/>
+        <w:rPr>
+          <w:b/>
+          <w:sz w:val="28"/>
+          <w:szCs w:val="28"/>
+        </w:rPr>
+      </w:pPr>
+    </w:p>
+    <w:p>
+      <w:pPr>
+        <w:rPr>
+          <w:b/>
+          <w:sz w:val="28"/>
+          <w:szCs w:val="28"/>
+        </w:rPr>
+      </w:pPr>
+    </w:p>
+    <w:p>
+      <w:pPr>
+        <w:ind w:left="10" w:right="2604" w:hanging="10"/>
+        <w:jc w:val="right"/>
+      </w:pPr>
+      <w:r>
+        <w:rPr>
+          <w:b/>
+          <w:sz w:val="28"/>
+        </w:rPr>
+        <w:t>Nome da Classe: Postagem</w:t>
+      </w:r>
+      <w:r>
+        <w:rPr>
+          <w:sz w:val="28"/>
+        </w:rPr>
+        <w:t xml:space="preserve"> </w:t>
+      </w:r>
+    </w:p>
+    <w:p>
+      <w:pPr>
+        <w:spacing w:after="13"/>
+        <w:rPr>
+          <w:b/>
+          <w:sz w:val="30"/>
+        </w:rPr>
+      </w:pPr>
+      <w:r>
+        <w:rPr>
+          <w:b/>
+          <w:sz w:val="30"/>
+        </w:rPr>
+        <w:t xml:space="preserve"> </w:t>
+      </w:r>
+    </w:p>
+    <w:p>
+      <w:pPr>
+        <w:spacing w:after="13"/>
       </w:pPr>
     </w:p>
     <w:tbl>
       <w:tblPr>
-        <w:tblStyle w:val="Tabelacomgrade"/>
-        <w:tblW w:w="9038" w:type="dxa"/>
-        <w:tblLayout w:type="fixed"/>
-        <w:tblLook w:val="0600" w:firstRow="0" w:lastRow="0" w:firstColumn="0" w:lastColumn="0" w:noHBand="1" w:noVBand="1"/>
+        <w:tblStyle w:val="TableGrid"/>
+        <w:tblW w:w="9492" w:type="dxa"/>
+        <w:tblInd w:w="0" w:type="dxa"/>
+        <w:tblBorders>
+          <w:top w:val="single" w:sz="4" w:space="0" w:color="auto"/>
+          <w:left w:val="single" w:sz="4" w:space="0" w:color="auto"/>
+          <w:bottom w:val="single" w:sz="4" w:space="0" w:color="auto"/>
+          <w:right w:val="single" w:sz="4" w:space="0" w:color="auto"/>
+          <w:insideH w:val="single" w:sz="4" w:space="0" w:color="auto"/>
+          <w:insideV w:val="single" w:sz="4" w:space="0" w:color="auto"/>
+        </w:tblBorders>
+        <w:tblCellMar>
+          <w:top w:w="127" w:type="dxa"/>
+          <w:left w:w="107" w:type="dxa"/>
+          <w:bottom w:w="0" w:type="dxa"/>
+          <w:right w:w="115" w:type="dxa"/>
+        </w:tblCellMar>
+        <w:tblLook w:val="04A0" w:firstRow="1" w:lastRow="0" w:firstColumn="1" w:lastColumn="0" w:noHBand="0" w:noVBand="1"/>
       </w:tblPr>
       <w:tblGrid>
-        <w:gridCol w:w="2689"/>
-        <w:gridCol w:w="5257"/>
-        <w:gridCol w:w="1092"/>
+        <w:gridCol w:w="2687"/>
+        <w:gridCol w:w="6805"/>
       </w:tblGrid>
       <w:tr>
-        <w:tc>
-          <w:tcPr>
-            <w:tcW w:w="2689" w:type="dxa"/>
-            <w:shd w:val="clear" w:color="auto" w:fill="D9D9D9" w:themeFill="background1" w:themeFillShade="D9"/>
+        <w:trPr>
+          <w:trHeight w:val="524"/>
+        </w:trPr>
+        <w:tc>
+          <w:tcPr>
+            <w:tcW w:w="2687" w:type="dxa"/>
+            <w:tcBorders>
+              <w:top w:val="single" w:sz="4" w:space="0" w:color="auto"/>
+              <w:left w:val="single" w:sz="4" w:space="0" w:color="auto"/>
+              <w:bottom w:val="single" w:sz="4" w:space="0" w:color="auto"/>
+              <w:right w:val="single" w:sz="4" w:space="0" w:color="auto"/>
+            </w:tcBorders>
+            <w:shd w:val="clear" w:color="auto" w:fill="D9D9D9"/>
+            <w:vAlign w:val="center"/>
           </w:tcPr>
           <w:p>
             <w:pPr>
-              <w:spacing w:before="120" w:after="120"/>
               <w:jc w:val="center"/>
-              <w:rPr>
+            </w:pPr>
+            <w:bookmarkStart w:id="0" w:name="_GoBack"/>
+            <w:r>
+              <w:rPr>
+                <w:rFonts w:ascii="Arial" w:eastAsia="Arial" w:hAnsi="Arial" w:cs="Arial"/>
                 <w:b/>
-              </w:rPr>
+                <w:sz w:val="24"/>
+              </w:rPr>
+              <w:t xml:space="preserve">Atributo </w:t>
+            </w:r>
+          </w:p>
+        </w:tc>
+        <w:tc>
+          <w:tcPr>
+            <w:tcW w:w="6805" w:type="dxa"/>
+            <w:tcBorders>
+              <w:top w:val="single" w:sz="4" w:space="0" w:color="auto"/>
+              <w:left w:val="single" w:sz="4" w:space="0" w:color="auto"/>
+              <w:bottom w:val="single" w:sz="4" w:space="0" w:color="auto"/>
+              <w:right w:val="single" w:sz="4" w:space="0" w:color="auto"/>
+            </w:tcBorders>
+            <w:shd w:val="clear" w:color="auto" w:fill="D9D9D9"/>
+            <w:vAlign w:val="center"/>
+          </w:tcPr>
+          <w:p>
+            <w:pPr>
+              <w:jc w:val="center"/>
             </w:pPr>
             <w:r>
               <w:rPr>
+                <w:rFonts w:ascii="Arial" w:eastAsia="Arial" w:hAnsi="Arial" w:cs="Arial"/>
                 <w:b/>
-              </w:rPr>
-              <w:t>Atributo</w:t>
-            </w:r>
-          </w:p>
-        </w:tc>
-        <w:tc>
-          <w:tcPr>
-            <w:tcW w:w="5257" w:type="dxa"/>
-            <w:shd w:val="clear" w:color="auto" w:fill="D9D9D9" w:themeFill="background1" w:themeFillShade="D9"/>
+                <w:sz w:val="24"/>
+              </w:rPr>
+              <w:t xml:space="preserve">Descrição e motivo da escolha </w:t>
+            </w:r>
+          </w:p>
+        </w:tc>
+      </w:tr>
+      <w:bookmarkEnd w:id="0"/>
+      <w:tr>
+        <w:trPr>
+          <w:trHeight w:val="481"/>
+        </w:trPr>
+        <w:tc>
+          <w:tcPr>
+            <w:tcW w:w="2687" w:type="dxa"/>
+            <w:tcBorders>
+              <w:top w:val="single" w:sz="4" w:space="0" w:color="auto"/>
+            </w:tcBorders>
+            <w:vAlign w:val="center"/>
+          </w:tcPr>
+          <w:p>
+            <w:proofErr w:type="gramStart"/>
+            <w:r>
+              <w:rPr>
+                <w:rFonts w:ascii="Arial" w:eastAsia="Arial" w:hAnsi="Arial" w:cs="Arial"/>
+                <w:sz w:val="20"/>
+              </w:rPr>
+              <w:t>id</w:t>
+            </w:r>
+            <w:proofErr w:type="gramEnd"/>
+            <w:r>
+              <w:rPr>
+                <w:rFonts w:ascii="Arial" w:eastAsia="Arial" w:hAnsi="Arial" w:cs="Arial"/>
+                <w:sz w:val="20"/>
+              </w:rPr>
+              <w:t xml:space="preserve"> | </w:t>
+            </w:r>
+            <w:proofErr w:type="spellStart"/>
+            <w:r>
+              <w:rPr>
+                <w:rFonts w:ascii="Arial" w:eastAsia="Arial" w:hAnsi="Arial" w:cs="Arial"/>
+                <w:b/>
+                <w:color w:val="E36C0A"/>
+                <w:sz w:val="20"/>
+              </w:rPr>
+              <w:t>long</w:t>
+            </w:r>
+            <w:proofErr w:type="spellEnd"/>
+            <w:r>
+              <w:rPr>
+                <w:rFonts w:ascii="Arial" w:eastAsia="Arial" w:hAnsi="Arial" w:cs="Arial"/>
+                <w:sz w:val="20"/>
+              </w:rPr>
+              <w:t xml:space="preserve"> </w:t>
+            </w:r>
+          </w:p>
+        </w:tc>
+        <w:tc>
+          <w:tcPr>
+            <w:tcW w:w="6805" w:type="dxa"/>
+            <w:tcBorders>
+              <w:top w:val="single" w:sz="4" w:space="0" w:color="auto"/>
+            </w:tcBorders>
+            <w:vAlign w:val="center"/>
           </w:tcPr>
           <w:p>
             <w:pPr>
-              <w:spacing w:before="120" w:after="120"/>
-              <w:jc w:val="center"/>
-              <w:rPr>
-                <w:b/>
-              </w:rPr>
+              <w:ind w:left="1"/>
             </w:pPr>
             <w:r>
               <w:rPr>
-                <w:b/>
-              </w:rPr>
-              <w:t>Descrição e motivo da escolha</w:t>
-            </w:r>
-          </w:p>
-        </w:tc>
-        <w:tc>
-          <w:tcPr>
-            <w:tcW w:w="1092" w:type="dxa"/>
-            <w:shd w:val="clear" w:color="auto" w:fill="D9D9D9" w:themeFill="background1" w:themeFillShade="D9"/>
-          </w:tcPr>
-          <w:p>
-            <w:pPr>
-              <w:spacing w:before="120" w:after="120"/>
-              <w:jc w:val="center"/>
-              <w:rPr>
-                <w:b/>
-              </w:rPr>
-            </w:pPr>
-            <w:r>
-              <w:rPr>
-                <w:b/>
-              </w:rPr>
-              <w:t>Chave</w:t>
+                <w:rFonts w:ascii="Arial" w:eastAsia="Arial" w:hAnsi="Arial" w:cs="Arial"/>
+                <w:sz w:val="20"/>
+              </w:rPr>
+              <w:t xml:space="preserve">Uma identificação única para cada postagem feita. </w:t>
             </w:r>
           </w:p>
         </w:tc>
       </w:tr>
       <w:tr>
         <w:trPr>
-          <w:trHeight w:val="364"/>
+          <w:trHeight w:val="480"/>
         </w:trPr>
         <w:tc>
           <w:tcPr>
-            <w:tcW w:w="2689" w:type="dxa"/>
+            <w:tcW w:w="2687" w:type="dxa"/>
+            <w:vAlign w:val="center"/>
+          </w:tcPr>
+          <w:p>
+            <w:proofErr w:type="spellStart"/>
+            <w:proofErr w:type="gramStart"/>
+            <w:r>
+              <w:rPr>
+                <w:rFonts w:ascii="Arial" w:eastAsia="Arial" w:hAnsi="Arial" w:cs="Arial"/>
+                <w:sz w:val="20"/>
+              </w:rPr>
+              <w:t>titulo</w:t>
+            </w:r>
+            <w:proofErr w:type="spellEnd"/>
+            <w:proofErr w:type="gramEnd"/>
+            <w:r>
+              <w:rPr>
+                <w:rFonts w:ascii="Arial" w:eastAsia="Arial" w:hAnsi="Arial" w:cs="Arial"/>
+                <w:sz w:val="20"/>
+              </w:rPr>
+              <w:t xml:space="preserve"> | </w:t>
+            </w:r>
+            <w:proofErr w:type="spellStart"/>
+            <w:r>
+              <w:rPr>
+                <w:rFonts w:ascii="Arial" w:eastAsia="Arial" w:hAnsi="Arial" w:cs="Arial"/>
+                <w:b/>
+                <w:color w:val="4F81BD"/>
+                <w:sz w:val="20"/>
+              </w:rPr>
+              <w:t>String</w:t>
+            </w:r>
+            <w:proofErr w:type="spellEnd"/>
+            <w:r>
+              <w:rPr>
+                <w:rFonts w:ascii="Arial" w:eastAsia="Arial" w:hAnsi="Arial" w:cs="Arial"/>
+                <w:color w:val="4F81BD"/>
+                <w:sz w:val="20"/>
+              </w:rPr>
+              <w:t xml:space="preserve"> </w:t>
+            </w:r>
+            <w:r>
+              <w:rPr>
+                <w:rFonts w:ascii="Arial" w:eastAsia="Arial" w:hAnsi="Arial" w:cs="Arial"/>
+                <w:sz w:val="20"/>
+              </w:rPr>
+              <w:t xml:space="preserve">(500) </w:t>
+            </w:r>
+          </w:p>
+        </w:tc>
+        <w:tc>
+          <w:tcPr>
+            <w:tcW w:w="6805" w:type="dxa"/>
+            <w:vAlign w:val="center"/>
           </w:tcPr>
           <w:p>
             <w:pPr>
-              <w:spacing w:before="120" w:after="120"/>
-              <w:rPr>
-                <w:sz w:val="20"/>
-                <w:szCs w:val="20"/>
-              </w:rPr>
+              <w:ind w:left="1"/>
             </w:pPr>
             <w:r>
               <w:rPr>
-                <w:sz w:val="20"/>
-                <w:szCs w:val="20"/>
-              </w:rPr>
-              <w:t>i</w:t>
-            </w:r>
-            <w:r>
-              <w:rPr>
-                <w:sz w:val="20"/>
-                <w:szCs w:val="20"/>
-              </w:rPr>
-              <w:t>d</w:t>
-            </w:r>
-            <w:r>
-              <w:rPr>
-                <w:sz w:val="20"/>
-                <w:szCs w:val="20"/>
-              </w:rPr>
-              <w:t xml:space="preserve"> </w:t>
-            </w:r>
-            <w:r>
-              <w:rPr>
-                <w:sz w:val="20"/>
-                <w:szCs w:val="20"/>
-              </w:rPr>
-              <w:t>|</w:t>
-            </w:r>
-            <w:r>
-              <w:rPr>
-                <w:sz w:val="20"/>
-                <w:szCs w:val="20"/>
-              </w:rPr>
-              <w:t xml:space="preserve"> </w:t>
-            </w:r>
-            <w:proofErr w:type="spellStart"/>
-            <w:r>
-              <w:rPr>
-                <w:sz w:val="20"/>
-                <w:szCs w:val="20"/>
-              </w:rPr>
-              <w:t>bigint</w:t>
-            </w:r>
-            <w:proofErr w:type="spellEnd"/>
-          </w:p>
-        </w:tc>
-        <w:tc>
-          <w:tcPr>
-            <w:tcW w:w="5257" w:type="dxa"/>
-          </w:tcPr>
-          <w:p>
-            <w:pPr>
-              <w:spacing w:before="120" w:after="120"/>
-              <w:rPr>
-                <w:sz w:val="20"/>
-                <w:szCs w:val="20"/>
-              </w:rPr>
-            </w:pPr>
-            <w:r>
-              <w:rPr>
-                <w:sz w:val="20"/>
-                <w:szCs w:val="20"/>
-              </w:rPr>
-              <w:t>Uma identificação única para cada postagem feita.</w:t>
-            </w:r>
-          </w:p>
-        </w:tc>
-        <w:tc>
-          <w:tcPr>
-            <w:tcW w:w="1092" w:type="dxa"/>
-          </w:tcPr>
-          <w:p>
-            <w:pPr>
-              <w:spacing w:before="120" w:after="120"/>
-              <w:rPr>
-                <w:sz w:val="20"/>
-                <w:szCs w:val="20"/>
-              </w:rPr>
-            </w:pPr>
-            <w:r>
-              <w:rPr>
-                <w:sz w:val="20"/>
-                <w:szCs w:val="20"/>
-              </w:rPr>
-              <w:t>PK</w:t>
+                <w:rFonts w:ascii="Arial" w:eastAsia="Arial" w:hAnsi="Arial" w:cs="Arial"/>
+                <w:sz w:val="20"/>
+              </w:rPr>
+              <w:t xml:space="preserve">Campo onde o usuário irá “nomear” a postagem. </w:t>
             </w:r>
           </w:p>
         </w:tc>
       </w:tr>
       <w:tr>
-        <w:tc>
-          <w:tcPr>
-            <w:tcW w:w="2689" w:type="dxa"/>
+        <w:trPr>
+          <w:trHeight w:val="710"/>
+        </w:trPr>
+        <w:tc>
+          <w:tcPr>
+            <w:tcW w:w="2687" w:type="dxa"/>
+          </w:tcPr>
+          <w:p>
+            <w:proofErr w:type="spellStart"/>
+            <w:proofErr w:type="gramStart"/>
+            <w:r>
+              <w:rPr>
+                <w:rFonts w:ascii="Arial" w:eastAsia="Arial" w:hAnsi="Arial" w:cs="Arial"/>
+                <w:sz w:val="20"/>
+              </w:rPr>
+              <w:t>descricaopost</w:t>
+            </w:r>
+            <w:proofErr w:type="spellEnd"/>
+            <w:proofErr w:type="gramEnd"/>
+            <w:r>
+              <w:rPr>
+                <w:rFonts w:ascii="Arial" w:eastAsia="Arial" w:hAnsi="Arial" w:cs="Arial"/>
+                <w:sz w:val="20"/>
+              </w:rPr>
+              <w:t xml:space="preserve"> | </w:t>
+            </w:r>
+            <w:proofErr w:type="spellStart"/>
+            <w:r>
+              <w:rPr>
+                <w:rFonts w:ascii="Arial" w:eastAsia="Arial" w:hAnsi="Arial" w:cs="Arial"/>
+                <w:b/>
+                <w:color w:val="4F81BD"/>
+                <w:sz w:val="20"/>
+              </w:rPr>
+              <w:t>String</w:t>
+            </w:r>
+            <w:proofErr w:type="spellEnd"/>
+            <w:r>
+              <w:rPr>
+                <w:rFonts w:ascii="Arial" w:eastAsia="Arial" w:hAnsi="Arial" w:cs="Arial"/>
+                <w:color w:val="4F81BD"/>
+                <w:sz w:val="20"/>
+              </w:rPr>
+              <w:t xml:space="preserve"> </w:t>
+            </w:r>
+            <w:r>
+              <w:rPr>
+                <w:rFonts w:ascii="Arial" w:eastAsia="Arial" w:hAnsi="Arial" w:cs="Arial"/>
+                <w:sz w:val="20"/>
+              </w:rPr>
+              <w:t xml:space="preserve">(500) </w:t>
+            </w:r>
+          </w:p>
+        </w:tc>
+        <w:tc>
+          <w:tcPr>
+            <w:tcW w:w="6805" w:type="dxa"/>
+            <w:vAlign w:val="center"/>
           </w:tcPr>
           <w:p>
             <w:pPr>
-              <w:spacing w:before="120" w:after="120"/>
-              <w:rPr>
-                <w:sz w:val="20"/>
-                <w:szCs w:val="20"/>
-              </w:rPr>
+              <w:ind w:left="1"/>
             </w:pPr>
-            <w:proofErr w:type="spellStart"/>
-            <w:r>
-              <w:rPr>
-                <w:sz w:val="20"/>
-                <w:szCs w:val="20"/>
-              </w:rPr>
-              <w:t>descricao</w:t>
-            </w:r>
-            <w:proofErr w:type="spellEnd"/>
-            <w:r>
-              <w:rPr>
-                <w:sz w:val="20"/>
-                <w:szCs w:val="20"/>
-              </w:rPr>
-              <w:t xml:space="preserve"> </w:t>
-            </w:r>
-            <w:r>
-              <w:rPr>
-                <w:sz w:val="20"/>
-                <w:szCs w:val="20"/>
-              </w:rPr>
-              <w:t>|</w:t>
-            </w:r>
-            <w:r>
-              <w:rPr>
-                <w:sz w:val="20"/>
-                <w:szCs w:val="20"/>
-              </w:rPr>
-              <w:t xml:space="preserve"> </w:t>
-            </w:r>
-            <w:proofErr w:type="spellStart"/>
-            <w:r>
-              <w:rPr>
-                <w:sz w:val="20"/>
-                <w:szCs w:val="20"/>
-              </w:rPr>
-              <w:t>varchar</w:t>
-            </w:r>
-            <w:proofErr w:type="spellEnd"/>
-            <w:r>
-              <w:rPr>
-                <w:sz w:val="20"/>
-                <w:szCs w:val="20"/>
-              </w:rPr>
-              <w:t xml:space="preserve"> (500)</w:t>
-            </w:r>
-          </w:p>
-        </w:tc>
-        <w:tc>
-          <w:tcPr>
-            <w:tcW w:w="5257" w:type="dxa"/>
-          </w:tcPr>
-          <w:p>
-            <w:pPr>
-              <w:spacing w:before="120" w:after="120"/>
-              <w:rPr>
-                <w:sz w:val="20"/>
-                <w:szCs w:val="20"/>
-              </w:rPr>
-            </w:pPr>
-            <w:r>
-              <w:rPr>
-                <w:sz w:val="20"/>
-                <w:szCs w:val="20"/>
-              </w:rPr>
-              <w:t>Campo onde o usuário irá colocar uma descrição da sua postagem ou produto.</w:t>
-            </w:r>
-          </w:p>
-        </w:tc>
-        <w:tc>
-          <w:tcPr>
-            <w:tcW w:w="1092" w:type="dxa"/>
-          </w:tcPr>
-          <w:p>
-            <w:pPr>
-              <w:spacing w:before="120" w:after="120"/>
-              <w:rPr>
-                <w:sz w:val="20"/>
-                <w:szCs w:val="20"/>
-              </w:rPr>
-            </w:pPr>
+            <w:r>
+              <w:rPr>
+                <w:rFonts w:ascii="Arial" w:eastAsia="Arial" w:hAnsi="Arial" w:cs="Arial"/>
+                <w:sz w:val="20"/>
+              </w:rPr>
+              <w:t xml:space="preserve">Campo onde o usuário irá colocar uma descrição da sua postagem ou produto. </w:t>
+            </w:r>
           </w:p>
         </w:tc>
       </w:tr>
       <w:tr>
-        <w:tc>
-          <w:tcPr>
-            <w:tcW w:w="2689" w:type="dxa"/>
+        <w:trPr>
+          <w:trHeight w:val="480"/>
+        </w:trPr>
+        <w:tc>
+          <w:tcPr>
+            <w:tcW w:w="2687" w:type="dxa"/>
+            <w:vAlign w:val="center"/>
+          </w:tcPr>
+          <w:p>
+            <w:proofErr w:type="spellStart"/>
+            <w:proofErr w:type="gramStart"/>
+            <w:r>
+              <w:rPr>
+                <w:rFonts w:ascii="Arial" w:eastAsia="Arial" w:hAnsi="Arial" w:cs="Arial"/>
+                <w:sz w:val="20"/>
+              </w:rPr>
+              <w:t>imgUsuario</w:t>
+            </w:r>
+            <w:proofErr w:type="spellEnd"/>
+            <w:proofErr w:type="gramEnd"/>
+            <w:r>
+              <w:rPr>
+                <w:rFonts w:ascii="Arial" w:eastAsia="Arial" w:hAnsi="Arial" w:cs="Arial"/>
+                <w:sz w:val="20"/>
+              </w:rPr>
+              <w:t xml:space="preserve"> | </w:t>
+            </w:r>
+            <w:proofErr w:type="spellStart"/>
+            <w:r>
+              <w:rPr>
+                <w:rFonts w:ascii="Arial" w:eastAsia="Arial" w:hAnsi="Arial" w:cs="Arial"/>
+                <w:b/>
+                <w:color w:val="4F81BD"/>
+                <w:sz w:val="20"/>
+              </w:rPr>
+              <w:t>String</w:t>
+            </w:r>
+            <w:proofErr w:type="spellEnd"/>
+            <w:r>
+              <w:rPr>
+                <w:rFonts w:ascii="Arial" w:eastAsia="Arial" w:hAnsi="Arial" w:cs="Arial"/>
+                <w:color w:val="4F81BD"/>
+                <w:sz w:val="20"/>
+              </w:rPr>
+              <w:t xml:space="preserve"> </w:t>
+            </w:r>
+            <w:r>
+              <w:rPr>
+                <w:rFonts w:ascii="Arial" w:eastAsia="Arial" w:hAnsi="Arial" w:cs="Arial"/>
+                <w:sz w:val="20"/>
+              </w:rPr>
+              <w:t xml:space="preserve">(500) </w:t>
+            </w:r>
+          </w:p>
+        </w:tc>
+        <w:tc>
+          <w:tcPr>
+            <w:tcW w:w="6805" w:type="dxa"/>
+            <w:vAlign w:val="center"/>
           </w:tcPr>
           <w:p>
             <w:pPr>
-              <w:spacing w:before="120" w:after="120"/>
-              <w:rPr>
-                <w:sz w:val="20"/>
-                <w:szCs w:val="20"/>
-              </w:rPr>
+              <w:ind w:left="1"/>
             </w:pPr>
-            <w:proofErr w:type="spellStart"/>
-            <w:r>
-              <w:rPr>
-                <w:sz w:val="20"/>
-                <w:szCs w:val="20"/>
-              </w:rPr>
-              <w:t>imgUsuario</w:t>
-            </w:r>
-            <w:proofErr w:type="spellEnd"/>
-            <w:r>
-              <w:rPr>
-                <w:sz w:val="20"/>
-                <w:szCs w:val="20"/>
-              </w:rPr>
-              <w:t xml:space="preserve"> </w:t>
-            </w:r>
-            <w:r>
-              <w:rPr>
-                <w:sz w:val="20"/>
-                <w:szCs w:val="20"/>
-              </w:rPr>
-              <w:t>|</w:t>
-            </w:r>
-            <w:r>
-              <w:rPr>
-                <w:sz w:val="20"/>
-                <w:szCs w:val="20"/>
-              </w:rPr>
-              <w:t xml:space="preserve"> </w:t>
-            </w:r>
-            <w:proofErr w:type="spellStart"/>
-            <w:r>
-              <w:rPr>
-                <w:sz w:val="20"/>
-                <w:szCs w:val="20"/>
-              </w:rPr>
-              <w:t>varchar</w:t>
-            </w:r>
-            <w:proofErr w:type="spellEnd"/>
-            <w:r>
-              <w:rPr>
-                <w:sz w:val="20"/>
-                <w:szCs w:val="20"/>
-              </w:rPr>
-              <w:t xml:space="preserve"> (100)</w:t>
-            </w:r>
-          </w:p>
-        </w:tc>
-        <w:tc>
-          <w:tcPr>
-            <w:tcW w:w="5257" w:type="dxa"/>
-          </w:tcPr>
-          <w:p>
-            <w:pPr>
-              <w:spacing w:before="120" w:after="120"/>
-              <w:rPr>
-                <w:sz w:val="20"/>
-                <w:szCs w:val="20"/>
-              </w:rPr>
-            </w:pPr>
-            <w:r>
-              <w:rPr>
-                <w:sz w:val="20"/>
-                <w:szCs w:val="20"/>
-              </w:rPr>
-              <w:t>Campo onde o usuário irá anexar uma imagem.</w:t>
-            </w:r>
-          </w:p>
-        </w:tc>
-        <w:tc>
-          <w:tcPr>
-            <w:tcW w:w="1092" w:type="dxa"/>
-          </w:tcPr>
-          <w:p>
-            <w:pPr>
-              <w:spacing w:before="120" w:after="120"/>
-              <w:rPr>
-                <w:sz w:val="20"/>
-                <w:szCs w:val="20"/>
-              </w:rPr>
-            </w:pPr>
+            <w:r>
+              <w:rPr>
+                <w:rFonts w:ascii="Arial" w:eastAsia="Arial" w:hAnsi="Arial" w:cs="Arial"/>
+                <w:sz w:val="20"/>
+              </w:rPr>
+              <w:t xml:space="preserve">Campo onde o usuário irá anexar uma imagem [de perfil] por URL. </w:t>
+            </w:r>
           </w:p>
         </w:tc>
       </w:tr>
       <w:tr>
-        <w:tc>
-          <w:tcPr>
-            <w:tcW w:w="2689" w:type="dxa"/>
+        <w:trPr>
+          <w:trHeight w:val="480"/>
+        </w:trPr>
+        <w:tc>
+          <w:tcPr>
+            <w:tcW w:w="2687" w:type="dxa"/>
+            <w:vAlign w:val="center"/>
+          </w:tcPr>
+          <w:p>
+            <w:proofErr w:type="spellStart"/>
+            <w:proofErr w:type="gramStart"/>
+            <w:r>
+              <w:rPr>
+                <w:rFonts w:ascii="Arial" w:eastAsia="Arial" w:hAnsi="Arial" w:cs="Arial"/>
+                <w:sz w:val="20"/>
+              </w:rPr>
+              <w:t>hashtag</w:t>
+            </w:r>
+            <w:proofErr w:type="spellEnd"/>
+            <w:proofErr w:type="gramEnd"/>
+            <w:r>
+              <w:rPr>
+                <w:rFonts w:ascii="Arial" w:eastAsia="Arial" w:hAnsi="Arial" w:cs="Arial"/>
+                <w:sz w:val="20"/>
+              </w:rPr>
+              <w:t xml:space="preserve"> | </w:t>
+            </w:r>
+            <w:proofErr w:type="spellStart"/>
+            <w:r>
+              <w:rPr>
+                <w:rFonts w:ascii="Arial" w:eastAsia="Arial" w:hAnsi="Arial" w:cs="Arial"/>
+                <w:b/>
+                <w:color w:val="4F81BD"/>
+                <w:sz w:val="20"/>
+              </w:rPr>
+              <w:t>String</w:t>
+            </w:r>
+            <w:proofErr w:type="spellEnd"/>
+            <w:r>
+              <w:rPr>
+                <w:rFonts w:ascii="Arial" w:eastAsia="Arial" w:hAnsi="Arial" w:cs="Arial"/>
+                <w:color w:val="4F81BD"/>
+                <w:sz w:val="20"/>
+              </w:rPr>
+              <w:t xml:space="preserve"> </w:t>
+            </w:r>
+            <w:r>
+              <w:rPr>
+                <w:rFonts w:ascii="Arial" w:eastAsia="Arial" w:hAnsi="Arial" w:cs="Arial"/>
+                <w:sz w:val="20"/>
+              </w:rPr>
+              <w:t xml:space="preserve">(500) </w:t>
+            </w:r>
+          </w:p>
+        </w:tc>
+        <w:tc>
+          <w:tcPr>
+            <w:tcW w:w="6805" w:type="dxa"/>
+            <w:vAlign w:val="center"/>
           </w:tcPr>
           <w:p>
             <w:pPr>
-              <w:spacing w:before="120" w:after="120"/>
-              <w:rPr>
-                <w:sz w:val="20"/>
-                <w:szCs w:val="20"/>
-              </w:rPr>
+              <w:ind w:left="1"/>
             </w:pPr>
+            <w:r>
+              <w:rPr>
+                <w:rFonts w:ascii="Arial" w:eastAsia="Arial" w:hAnsi="Arial" w:cs="Arial"/>
+                <w:sz w:val="20"/>
+              </w:rPr>
+              <w:t>Campo onde o usuário irá “</w:t>
+            </w:r>
             <w:proofErr w:type="spellStart"/>
             <w:r>
               <w:rPr>
-                <w:sz w:val="20"/>
-                <w:szCs w:val="20"/>
-              </w:rPr>
-              <w:t>descricao</w:t>
+                <w:rFonts w:ascii="Arial" w:eastAsia="Arial" w:hAnsi="Arial" w:cs="Arial"/>
+                <w:sz w:val="20"/>
+              </w:rPr>
+              <w:t>linkar</w:t>
             </w:r>
             <w:proofErr w:type="spellEnd"/>
             <w:r>
               <w:rPr>
-                <w:sz w:val="20"/>
-                <w:szCs w:val="20"/>
-              </w:rPr>
-              <w:t xml:space="preserve"> </w:t>
-            </w:r>
-            <w:r>
-              <w:rPr>
-                <w:sz w:val="20"/>
-                <w:szCs w:val="20"/>
-              </w:rPr>
-              <w:t>|</w:t>
-            </w:r>
-            <w:r>
-              <w:rPr>
-                <w:sz w:val="20"/>
-                <w:szCs w:val="20"/>
-              </w:rPr>
-              <w:t xml:space="preserve"> </w:t>
+                <w:rFonts w:ascii="Arial" w:eastAsia="Arial" w:hAnsi="Arial" w:cs="Arial"/>
+                <w:sz w:val="20"/>
+              </w:rPr>
+              <w:t xml:space="preserve">” </w:t>
             </w:r>
             <w:proofErr w:type="spellStart"/>
             <w:r>
               <w:rPr>
-                <w:sz w:val="20"/>
-                <w:szCs w:val="20"/>
-              </w:rPr>
-              <w:t>varchar</w:t>
+                <w:rFonts w:ascii="Arial" w:eastAsia="Arial" w:hAnsi="Arial" w:cs="Arial"/>
+                <w:sz w:val="20"/>
+              </w:rPr>
+              <w:t>hashtags</w:t>
             </w:r>
             <w:proofErr w:type="spellEnd"/>
             <w:r>
               <w:rPr>
-                <w:sz w:val="20"/>
-                <w:szCs w:val="20"/>
-              </w:rPr>
-              <w:t xml:space="preserve"> (500)</w:t>
-            </w:r>
-          </w:p>
-        </w:tc>
-        <w:tc>
-          <w:tcPr>
-            <w:tcW w:w="5257" w:type="dxa"/>
-          </w:tcPr>
-          <w:p>
-            <w:pPr>
-              <w:spacing w:before="120" w:after="120"/>
-              <w:rPr>
-                <w:sz w:val="20"/>
-                <w:szCs w:val="20"/>
-              </w:rPr>
-            </w:pPr>
-            <w:r>
-              <w:rPr>
-                <w:sz w:val="20"/>
-                <w:szCs w:val="20"/>
-              </w:rPr>
-              <w:t>Campo onde o usuário irá anexar uma imagem na sua postagem.</w:t>
-            </w:r>
-          </w:p>
-        </w:tc>
-        <w:tc>
-          <w:tcPr>
-            <w:tcW w:w="1092" w:type="dxa"/>
-          </w:tcPr>
-          <w:p>
-            <w:pPr>
-              <w:spacing w:before="120" w:after="120"/>
-              <w:rPr>
-                <w:sz w:val="20"/>
-                <w:szCs w:val="20"/>
-              </w:rPr>
-            </w:pPr>
+                <w:rFonts w:ascii="Arial" w:eastAsia="Arial" w:hAnsi="Arial" w:cs="Arial"/>
+                <w:sz w:val="20"/>
+              </w:rPr>
+              <w:t xml:space="preserve"> relacionadas à postagem. </w:t>
+            </w:r>
           </w:p>
         </w:tc>
       </w:tr>
       <w:tr>
-        <w:tc>
-          <w:tcPr>
-            <w:tcW w:w="2689" w:type="dxa"/>
+        <w:trPr>
+          <w:trHeight w:val="481"/>
+        </w:trPr>
+        <w:tc>
+          <w:tcPr>
+            <w:tcW w:w="2687" w:type="dxa"/>
+            <w:vAlign w:val="center"/>
+          </w:tcPr>
+          <w:p>
+            <w:proofErr w:type="spellStart"/>
+            <w:proofErr w:type="gramStart"/>
+            <w:r>
+              <w:rPr>
+                <w:rFonts w:ascii="Arial" w:eastAsia="Arial" w:hAnsi="Arial" w:cs="Arial"/>
+                <w:sz w:val="20"/>
+              </w:rPr>
+              <w:t>usuarios</w:t>
+            </w:r>
+            <w:proofErr w:type="gramEnd"/>
+            <w:r>
+              <w:rPr>
+                <w:rFonts w:ascii="Arial" w:eastAsia="Arial" w:hAnsi="Arial" w:cs="Arial"/>
+                <w:sz w:val="20"/>
+              </w:rPr>
+              <w:t>_id</w:t>
+            </w:r>
+            <w:proofErr w:type="spellEnd"/>
+            <w:r>
+              <w:rPr>
+                <w:rFonts w:ascii="Arial" w:eastAsia="Arial" w:hAnsi="Arial" w:cs="Arial"/>
+                <w:sz w:val="20"/>
+              </w:rPr>
+              <w:t xml:space="preserve"> | </w:t>
+            </w:r>
+            <w:proofErr w:type="spellStart"/>
+            <w:r>
+              <w:rPr>
+                <w:rFonts w:ascii="Arial" w:eastAsia="Arial" w:hAnsi="Arial" w:cs="Arial"/>
+                <w:b/>
+                <w:color w:val="E36C0A"/>
+                <w:sz w:val="20"/>
+              </w:rPr>
+              <w:t>long</w:t>
+            </w:r>
+            <w:proofErr w:type="spellEnd"/>
+            <w:r>
+              <w:rPr>
+                <w:rFonts w:ascii="Arial" w:eastAsia="Arial" w:hAnsi="Arial" w:cs="Arial"/>
+                <w:sz w:val="20"/>
+              </w:rPr>
+              <w:t xml:space="preserve"> </w:t>
+            </w:r>
+          </w:p>
+        </w:tc>
+        <w:tc>
+          <w:tcPr>
+            <w:tcW w:w="6805" w:type="dxa"/>
+            <w:vAlign w:val="center"/>
           </w:tcPr>
           <w:p>
             <w:pPr>
-              <w:spacing w:before="120" w:after="120"/>
-              <w:rPr>
-                <w:sz w:val="20"/>
-                <w:szCs w:val="20"/>
-              </w:rPr>
+              <w:ind w:left="1"/>
             </w:pPr>
-            <w:proofErr w:type="spellStart"/>
-            <w:r>
-              <w:rPr>
-                <w:sz w:val="20"/>
-                <w:szCs w:val="20"/>
-              </w:rPr>
-              <w:t>usuarios_id</w:t>
-            </w:r>
-            <w:proofErr w:type="spellEnd"/>
-            <w:r>
-              <w:rPr>
-                <w:sz w:val="20"/>
-                <w:szCs w:val="20"/>
-              </w:rPr>
-              <w:t xml:space="preserve"> </w:t>
-            </w:r>
-            <w:r>
-              <w:rPr>
-                <w:sz w:val="20"/>
-                <w:szCs w:val="20"/>
-              </w:rPr>
-              <w:t>|</w:t>
-            </w:r>
-            <w:r>
-              <w:rPr>
-                <w:sz w:val="20"/>
-                <w:szCs w:val="20"/>
-              </w:rPr>
-              <w:t xml:space="preserve"> </w:t>
-            </w:r>
-            <w:proofErr w:type="spellStart"/>
-            <w:r>
-              <w:rPr>
-                <w:sz w:val="20"/>
-                <w:szCs w:val="20"/>
-              </w:rPr>
-              <w:t>bigint</w:t>
-            </w:r>
-            <w:proofErr w:type="spellEnd"/>
-          </w:p>
-        </w:tc>
-        <w:tc>
-          <w:tcPr>
-            <w:tcW w:w="5257" w:type="dxa"/>
-          </w:tcPr>
-          <w:p>
-            <w:pPr>
-              <w:spacing w:before="120" w:after="120"/>
-              <w:rPr>
-                <w:sz w:val="20"/>
-                <w:szCs w:val="20"/>
-              </w:rPr>
-            </w:pPr>
-            <w:r>
-              <w:rPr>
-                <w:sz w:val="20"/>
-                <w:szCs w:val="20"/>
-              </w:rPr>
-              <w:t>Chave estrangeira com referência na tabela Usuários.</w:t>
-            </w:r>
-          </w:p>
-        </w:tc>
-        <w:tc>
-          <w:tcPr>
-            <w:tcW w:w="1092" w:type="dxa"/>
-          </w:tcPr>
-          <w:p>
-            <w:pPr>
-              <w:spacing w:before="120" w:after="120"/>
-              <w:rPr>
-                <w:sz w:val="20"/>
-                <w:szCs w:val="20"/>
-              </w:rPr>
-            </w:pPr>
-            <w:r>
-              <w:rPr>
-                <w:sz w:val="20"/>
-                <w:szCs w:val="20"/>
-              </w:rPr>
-              <w:t>FK</w:t>
+            <w:r>
+              <w:rPr>
+                <w:rFonts w:ascii="Arial" w:eastAsia="Arial" w:hAnsi="Arial" w:cs="Arial"/>
+                <w:sz w:val="20"/>
+              </w:rPr>
+              <w:t xml:space="preserve">Chave estrangeira com referência na tabela Usuários. </w:t>
             </w:r>
           </w:p>
         </w:tc>
       </w:tr>
       <w:tr>
-        <w:tc>
-          <w:tcPr>
-            <w:tcW w:w="2689" w:type="dxa"/>
+        <w:trPr>
+          <w:trHeight w:val="480"/>
+        </w:trPr>
+        <w:tc>
+          <w:tcPr>
+            <w:tcW w:w="2687" w:type="dxa"/>
+            <w:vAlign w:val="center"/>
+          </w:tcPr>
+          <w:p>
+            <w:proofErr w:type="spellStart"/>
+            <w:proofErr w:type="gramStart"/>
+            <w:r>
+              <w:rPr>
+                <w:rFonts w:ascii="Arial" w:eastAsia="Arial" w:hAnsi="Arial" w:cs="Arial"/>
+                <w:sz w:val="20"/>
+              </w:rPr>
+              <w:t>temas</w:t>
+            </w:r>
+            <w:proofErr w:type="gramEnd"/>
+            <w:r>
+              <w:rPr>
+                <w:rFonts w:ascii="Arial" w:eastAsia="Arial" w:hAnsi="Arial" w:cs="Arial"/>
+                <w:sz w:val="20"/>
+              </w:rPr>
+              <w:t>_id</w:t>
+            </w:r>
+            <w:proofErr w:type="spellEnd"/>
+            <w:r>
+              <w:rPr>
+                <w:rFonts w:ascii="Arial" w:eastAsia="Arial" w:hAnsi="Arial" w:cs="Arial"/>
+                <w:sz w:val="20"/>
+              </w:rPr>
+              <w:t xml:space="preserve"> | </w:t>
+            </w:r>
+            <w:proofErr w:type="spellStart"/>
+            <w:r>
+              <w:rPr>
+                <w:rFonts w:ascii="Arial" w:eastAsia="Arial" w:hAnsi="Arial" w:cs="Arial"/>
+                <w:b/>
+                <w:color w:val="E36C0A"/>
+                <w:sz w:val="20"/>
+              </w:rPr>
+              <w:t>long</w:t>
+            </w:r>
+            <w:proofErr w:type="spellEnd"/>
+            <w:r>
+              <w:rPr>
+                <w:rFonts w:ascii="Arial" w:eastAsia="Arial" w:hAnsi="Arial" w:cs="Arial"/>
+                <w:sz w:val="20"/>
+              </w:rPr>
+              <w:t xml:space="preserve"> </w:t>
+            </w:r>
+          </w:p>
+        </w:tc>
+        <w:tc>
+          <w:tcPr>
+            <w:tcW w:w="6805" w:type="dxa"/>
+            <w:vAlign w:val="center"/>
           </w:tcPr>
           <w:p>
             <w:pPr>
-              <w:spacing w:before="120" w:after="120"/>
-              <w:rPr>
-                <w:sz w:val="20"/>
-                <w:szCs w:val="20"/>
-              </w:rPr>
+              <w:ind w:left="1"/>
             </w:pPr>
+            <w:r>
+              <w:rPr>
+                <w:rFonts w:ascii="Arial" w:eastAsia="Arial" w:hAnsi="Arial" w:cs="Arial"/>
+                <w:sz w:val="20"/>
+              </w:rPr>
+              <w:t xml:space="preserve">Chave estrangeira com referência na tabela Tema. </w:t>
+            </w:r>
+          </w:p>
+        </w:tc>
+      </w:tr>
+      <w:tr>
+        <w:trPr>
+          <w:trHeight w:val="480"/>
+        </w:trPr>
+        <w:tc>
+          <w:tcPr>
+            <w:tcW w:w="2687" w:type="dxa"/>
+            <w:vAlign w:val="center"/>
+          </w:tcPr>
+          <w:p>
+            <w:proofErr w:type="gramStart"/>
+            <w:r>
+              <w:rPr>
+                <w:rFonts w:ascii="Arial" w:eastAsia="Arial" w:hAnsi="Arial" w:cs="Arial"/>
+                <w:sz w:val="20"/>
+              </w:rPr>
+              <w:t>curtidas</w:t>
+            </w:r>
+            <w:proofErr w:type="gramEnd"/>
+            <w:r>
+              <w:rPr>
+                <w:rFonts w:ascii="Arial" w:eastAsia="Arial" w:hAnsi="Arial" w:cs="Arial"/>
+                <w:sz w:val="20"/>
+              </w:rPr>
+              <w:t xml:space="preserve"> | </w:t>
+            </w:r>
             <w:proofErr w:type="spellStart"/>
             <w:r>
               <w:rPr>
-                <w:sz w:val="20"/>
-                <w:szCs w:val="20"/>
-              </w:rPr>
-              <w:t>temas_id</w:t>
+                <w:rFonts w:ascii="Arial" w:eastAsia="Arial" w:hAnsi="Arial" w:cs="Arial"/>
+                <w:b/>
+                <w:color w:val="E36C0A"/>
+                <w:sz w:val="20"/>
+              </w:rPr>
+              <w:t>int</w:t>
             </w:r>
             <w:proofErr w:type="spellEnd"/>
             <w:r>
               <w:rPr>
-                <w:sz w:val="20"/>
-                <w:szCs w:val="20"/>
+                <w:rFonts w:ascii="Arial" w:eastAsia="Arial" w:hAnsi="Arial" w:cs="Arial"/>
+                <w:sz w:val="20"/>
               </w:rPr>
               <w:t xml:space="preserve"> </w:t>
             </w:r>
-            <w:r>
-              <w:rPr>
-                <w:sz w:val="20"/>
-                <w:szCs w:val="20"/>
-              </w:rPr>
-              <w:t>|</w:t>
-            </w:r>
-            <w:r>
-              <w:rPr>
-                <w:sz w:val="20"/>
-                <w:szCs w:val="20"/>
-              </w:rPr>
-              <w:t xml:space="preserve"> </w:t>
-            </w:r>
-            <w:proofErr w:type="spellStart"/>
-            <w:r>
-              <w:rPr>
-                <w:sz w:val="20"/>
-                <w:szCs w:val="20"/>
-              </w:rPr>
-              <w:t>bigint</w:t>
-            </w:r>
-            <w:proofErr w:type="spellEnd"/>
-          </w:p>
-        </w:tc>
-        <w:tc>
-          <w:tcPr>
-            <w:tcW w:w="5257" w:type="dxa"/>
+          </w:p>
+        </w:tc>
+        <w:tc>
+          <w:tcPr>
+            <w:tcW w:w="6805" w:type="dxa"/>
+            <w:vAlign w:val="center"/>
           </w:tcPr>
           <w:p>
             <w:pPr>
-              <w:spacing w:before="120" w:after="120"/>
-              <w:rPr>
-                <w:sz w:val="20"/>
-                <w:szCs w:val="20"/>
-              </w:rPr>
+              <w:ind w:left="1"/>
             </w:pPr>
             <w:r>
               <w:rPr>
-                <w:sz w:val="20"/>
-                <w:szCs w:val="20"/>
-              </w:rPr>
-              <w:t>Chave estrangeira com referência na tabela Temas.</w:t>
-            </w:r>
-          </w:p>
-        </w:tc>
-        <w:tc>
-          <w:tcPr>
-            <w:tcW w:w="1092" w:type="dxa"/>
-          </w:tcPr>
-          <w:p>
-            <w:pPr>
-              <w:spacing w:before="120" w:after="120"/>
-              <w:rPr>
-                <w:sz w:val="20"/>
-                <w:szCs w:val="20"/>
-              </w:rPr>
-            </w:pPr>
-            <w:r>
-              <w:rPr>
-                <w:sz w:val="20"/>
-                <w:szCs w:val="20"/>
-              </w:rPr>
-              <w:t>FK</w:t>
+                <w:rFonts w:ascii="Arial" w:eastAsia="Arial" w:hAnsi="Arial" w:cs="Arial"/>
+                <w:sz w:val="20"/>
+              </w:rPr>
+              <w:t xml:space="preserve">Contador de curtidas nas postagens do(s) usuário(s). </w:t>
             </w:r>
           </w:p>
         </w:tc>
@@ -3228,22 +3164,7 @@
     </w:tbl>
     <w:p>
       <w:pPr>
-        <w:jc w:val="left"/>
-        <w:rPr>
-          <w:b/>
-        </w:rPr>
-      </w:pPr>
-    </w:p>
-    <w:p>
-      <w:pPr>
-        <w:jc w:val="left"/>
-        <w:rPr>
-          <w:b/>
-        </w:rPr>
-      </w:pPr>
-    </w:p>
-    <w:p>
-      <w:pPr>
+        <w:jc w:val="center"/>
         <w:rPr>
           <w:b/>
         </w:rPr>
@@ -3264,7 +3185,7 @@
 </file>
 
 <file path=word/endnotes.xml><?xml version="1.0" encoding="utf-8"?>
-<w:endnotes xmlns:wpc="http://schemas.microsoft.com/office/word/2010/wordprocessingCanvas" xmlns:cx="http://schemas.microsoft.com/office/drawing/2014/chartex" xmlns:cx1="http://schemas.microsoft.com/office/drawing/2015/9/8/chartex" xmlns:cx2="http://schemas.microsoft.com/office/drawing/2015/10/21/chartex" xmlns:cx3="http://schemas.microsoft.com/office/drawing/2016/5/9/chartex" xmlns:cx4="http://schemas.microsoft.com/office/drawing/2016/5/10/chartex" xmlns:cx5="http://schemas.microsoft.com/office/drawing/2016/5/11/chartex" xmlns:cx6="http://schemas.microsoft.com/office/drawing/2016/5/12/chartex" xmlns:cx7="http://schemas.microsoft.com/office/drawing/2016/5/13/chartex" xmlns:cx8="http://schemas.microsoft.com/office/drawing/2016/5/14/chartex" xmlns:mc="http://schemas.openxmlformats.org/markup-compatibility/2006" xmlns:aink="http://schemas.microsoft.com/office/drawing/2016/ink" xmlns:am3d="http://schemas.microsoft.com/office/drawing/2017/model3d" xmlns:o="urn:schemas-microsoft-com:office:office" xmlns:r="http://schemas.openxmlformats.org/officeDocument/2006/relationships" xmlns:m="http://schemas.openxmlformats.org/officeDocument/2006/math" xmlns:v="urn:schemas-microsoft-com:vml" xmlns:wp14="http://schemas.microsoft.com/office/word/2010/wordprocessingDrawing" xmlns:wp="http://schemas.openxmlformats.org/drawingml/2006/wordprocessingDrawing" xmlns:w10="urn:schemas-microsoft-com:office:word" xmlns:w="http://schemas.openxmlformats.org/wordprocessingml/2006/main" xmlns:w14="http://schemas.microsoft.com/office/word/2010/wordml" xmlns:w15="http://schemas.microsoft.com/office/word/2012/wordml" xmlns:w16cex="http://schemas.microsoft.com/office/word/2018/wordml/cex" xmlns:w16cid="http://schemas.microsoft.com/office/word/2016/wordml/cid" xmlns:w16="http://schemas.microsoft.com/office/word/2018/wordml" xmlns:w16sdtdh="http://schemas.microsoft.com/office/word/2020/wordml/sdtdatahash" xmlns:w16se="http://schemas.microsoft.com/office/word/2015/wordml/symex" xmlns:wpg="http://schemas.microsoft.com/office/word/2010/wordprocessingGroup" xmlns:wpi="http://schemas.microsoft.com/office/word/2010/wordprocessingInk" xmlns:wne="http://schemas.microsoft.com/office/word/2006/wordml" xmlns:wps="http://schemas.microsoft.com/office/word/2010/wordprocessingShape" mc:Ignorable="w14 w15 w16se w16cid w16 w16cex w16sdtdh wp14">
+<w:endnotes xmlns:wpc="http://schemas.microsoft.com/office/word/2010/wordprocessingCanvas" xmlns:mc="http://schemas.openxmlformats.org/markup-compatibility/2006" xmlns:o="urn:schemas-microsoft-com:office:office" xmlns:r="http://schemas.openxmlformats.org/officeDocument/2006/relationships" xmlns:m="http://schemas.openxmlformats.org/officeDocument/2006/math" xmlns:v="urn:schemas-microsoft-com:vml" xmlns:wp14="http://schemas.microsoft.com/office/word/2010/wordprocessingDrawing" xmlns:wp="http://schemas.openxmlformats.org/drawingml/2006/wordprocessingDrawing" xmlns:w10="urn:schemas-microsoft-com:office:word" xmlns:w="http://schemas.openxmlformats.org/wordprocessingml/2006/main" xmlns:w14="http://schemas.microsoft.com/office/word/2010/wordml" xmlns:w15="http://schemas.microsoft.com/office/word/2012/wordml" xmlns:wpg="http://schemas.microsoft.com/office/word/2010/wordprocessingGroup" xmlns:wpi="http://schemas.microsoft.com/office/word/2010/wordprocessingInk" xmlns:wne="http://schemas.microsoft.com/office/word/2006/wordml" xmlns:wps="http://schemas.microsoft.com/office/word/2010/wordprocessingShape" mc:Ignorable="w14 w15 wp14">
   <w:endnote w:type="separator" w:id="-1">
     <w:p>
       <w:r>
@@ -3283,7 +3204,7 @@
 </file>
 
 <file path=word/footer1.xml><?xml version="1.0" encoding="utf-8"?>
-<w:ftr xmlns:wpc="http://schemas.microsoft.com/office/word/2010/wordprocessingCanvas" xmlns:cx="http://schemas.microsoft.com/office/drawing/2014/chartex" xmlns:cx1="http://schemas.microsoft.com/office/drawing/2015/9/8/chartex" xmlns:cx2="http://schemas.microsoft.com/office/drawing/2015/10/21/chartex" xmlns:cx3="http://schemas.microsoft.com/office/drawing/2016/5/9/chartex" xmlns:cx4="http://schemas.microsoft.com/office/drawing/2016/5/10/chartex" xmlns:cx5="http://schemas.microsoft.com/office/drawing/2016/5/11/chartex" xmlns:cx6="http://schemas.microsoft.com/office/drawing/2016/5/12/chartex" xmlns:cx7="http://schemas.microsoft.com/office/drawing/2016/5/13/chartex" xmlns:cx8="http://schemas.microsoft.com/office/drawing/2016/5/14/chartex" xmlns:mc="http://schemas.openxmlformats.org/markup-compatibility/2006" xmlns:aink="http://schemas.microsoft.com/office/drawing/2016/ink" xmlns:am3d="http://schemas.microsoft.com/office/drawing/2017/model3d" xmlns:o="urn:schemas-microsoft-com:office:office" xmlns:r="http://schemas.openxmlformats.org/officeDocument/2006/relationships" xmlns:m="http://schemas.openxmlformats.org/officeDocument/2006/math" xmlns:v="urn:schemas-microsoft-com:vml" xmlns:wp14="http://schemas.microsoft.com/office/word/2010/wordprocessingDrawing" xmlns:wp="http://schemas.openxmlformats.org/drawingml/2006/wordprocessingDrawing" xmlns:w10="urn:schemas-microsoft-com:office:word" xmlns:w="http://schemas.openxmlformats.org/wordprocessingml/2006/main" xmlns:w14="http://schemas.microsoft.com/office/word/2010/wordml" xmlns:w15="http://schemas.microsoft.com/office/word/2012/wordml" xmlns:w16cex="http://schemas.microsoft.com/office/word/2018/wordml/cex" xmlns:w16cid="http://schemas.microsoft.com/office/word/2016/wordml/cid" xmlns:w16="http://schemas.microsoft.com/office/word/2018/wordml" xmlns:w16sdtdh="http://schemas.microsoft.com/office/word/2020/wordml/sdtdatahash" xmlns:w16se="http://schemas.microsoft.com/office/word/2015/wordml/symex" xmlns:wpg="http://schemas.microsoft.com/office/word/2010/wordprocessingGroup" xmlns:wpi="http://schemas.microsoft.com/office/word/2010/wordprocessingInk" xmlns:wne="http://schemas.microsoft.com/office/word/2006/wordml" xmlns:wps="http://schemas.microsoft.com/office/word/2010/wordprocessingShape" mc:Ignorable="w14 w15 w16se w16cid w16 w16cex w16sdtdh wp14">
+<w:ftr xmlns:wpc="http://schemas.microsoft.com/office/word/2010/wordprocessingCanvas" xmlns:mc="http://schemas.openxmlformats.org/markup-compatibility/2006" xmlns:o="urn:schemas-microsoft-com:office:office" xmlns:r="http://schemas.openxmlformats.org/officeDocument/2006/relationships" xmlns:m="http://schemas.openxmlformats.org/officeDocument/2006/math" xmlns:v="urn:schemas-microsoft-com:vml" xmlns:wp14="http://schemas.microsoft.com/office/word/2010/wordprocessingDrawing" xmlns:wp="http://schemas.openxmlformats.org/drawingml/2006/wordprocessingDrawing" xmlns:w10="urn:schemas-microsoft-com:office:word" xmlns:w="http://schemas.openxmlformats.org/wordprocessingml/2006/main" xmlns:w14="http://schemas.microsoft.com/office/word/2010/wordml" xmlns:w15="http://schemas.microsoft.com/office/word/2012/wordml" xmlns:wpg="http://schemas.microsoft.com/office/word/2010/wordprocessingGroup" xmlns:wpi="http://schemas.microsoft.com/office/word/2010/wordprocessingInk" xmlns:wne="http://schemas.microsoft.com/office/word/2006/wordml" xmlns:wps="http://schemas.microsoft.com/office/word/2010/wordprocessingShape" mc:Ignorable="w14 w15 wp14">
   <w:p>
     <w:pPr>
       <w:pBdr>
@@ -3347,7 +3268,7 @@
         <w:noProof/>
         <w:color w:val="000000"/>
       </w:rPr>
-      <w:t>junho de 2021</w:t>
+      <w:t>julho de 2021</w:t>
     </w:r>
     <w:r>
       <w:rPr>
@@ -3371,7 +3292,7 @@
 </file>
 
 <file path=word/footnotes.xml><?xml version="1.0" encoding="utf-8"?>
-<w:footnotes xmlns:wpc="http://schemas.microsoft.com/office/word/2010/wordprocessingCanvas" xmlns:cx="http://schemas.microsoft.com/office/drawing/2014/chartex" xmlns:cx1="http://schemas.microsoft.com/office/drawing/2015/9/8/chartex" xmlns:cx2="http://schemas.microsoft.com/office/drawing/2015/10/21/chartex" xmlns:cx3="http://schemas.microsoft.com/office/drawing/2016/5/9/chartex" xmlns:cx4="http://schemas.microsoft.com/office/drawing/2016/5/10/chartex" xmlns:cx5="http://schemas.microsoft.com/office/drawing/2016/5/11/chartex" xmlns:cx6="http://schemas.microsoft.com/office/drawing/2016/5/12/chartex" xmlns:cx7="http://schemas.microsoft.com/office/drawing/2016/5/13/chartex" xmlns:cx8="http://schemas.microsoft.com/office/drawing/2016/5/14/chartex" xmlns:mc="http://schemas.openxmlformats.org/markup-compatibility/2006" xmlns:aink="http://schemas.microsoft.com/office/drawing/2016/ink" xmlns:am3d="http://schemas.microsoft.com/office/drawing/2017/model3d" xmlns:o="urn:schemas-microsoft-com:office:office" xmlns:r="http://schemas.openxmlformats.org/officeDocument/2006/relationships" xmlns:m="http://schemas.openxmlformats.org/officeDocument/2006/math" xmlns:v="urn:schemas-microsoft-com:vml" xmlns:wp14="http://schemas.microsoft.com/office/word/2010/wordprocessingDrawing" xmlns:wp="http://schemas.openxmlformats.org/drawingml/2006/wordprocessingDrawing" xmlns:w10="urn:schemas-microsoft-com:office:word" xmlns:w="http://schemas.openxmlformats.org/wordprocessingml/2006/main" xmlns:w14="http://schemas.microsoft.com/office/word/2010/wordml" xmlns:w15="http://schemas.microsoft.com/office/word/2012/wordml" xmlns:w16cex="http://schemas.microsoft.com/office/word/2018/wordml/cex" xmlns:w16cid="http://schemas.microsoft.com/office/word/2016/wordml/cid" xmlns:w16="http://schemas.microsoft.com/office/word/2018/wordml" xmlns:w16sdtdh="http://schemas.microsoft.com/office/word/2020/wordml/sdtdatahash" xmlns:w16se="http://schemas.microsoft.com/office/word/2015/wordml/symex" xmlns:wpg="http://schemas.microsoft.com/office/word/2010/wordprocessingGroup" xmlns:wpi="http://schemas.microsoft.com/office/word/2010/wordprocessingInk" xmlns:wne="http://schemas.microsoft.com/office/word/2006/wordml" xmlns:wps="http://schemas.microsoft.com/office/word/2010/wordprocessingShape" mc:Ignorable="w14 w15 w16se w16cid w16 w16cex w16sdtdh wp14">
+<w:footnotes xmlns:wpc="http://schemas.microsoft.com/office/word/2010/wordprocessingCanvas" xmlns:mc="http://schemas.openxmlformats.org/markup-compatibility/2006" xmlns:o="urn:schemas-microsoft-com:office:office" xmlns:r="http://schemas.openxmlformats.org/officeDocument/2006/relationships" xmlns:m="http://schemas.openxmlformats.org/officeDocument/2006/math" xmlns:v="urn:schemas-microsoft-com:vml" xmlns:wp14="http://schemas.microsoft.com/office/word/2010/wordprocessingDrawing" xmlns:wp="http://schemas.openxmlformats.org/drawingml/2006/wordprocessingDrawing" xmlns:w10="urn:schemas-microsoft-com:office:word" xmlns:w="http://schemas.openxmlformats.org/wordprocessingml/2006/main" xmlns:w14="http://schemas.microsoft.com/office/word/2010/wordml" xmlns:w15="http://schemas.microsoft.com/office/word/2012/wordml" xmlns:wpg="http://schemas.microsoft.com/office/word/2010/wordprocessingGroup" xmlns:wpi="http://schemas.microsoft.com/office/word/2010/wordprocessingInk" xmlns:wne="http://schemas.microsoft.com/office/word/2006/wordml" xmlns:wps="http://schemas.microsoft.com/office/word/2010/wordprocessingShape" mc:Ignorable="w14 w15 wp14">
   <w:footnote w:type="separator" w:id="-1">
     <w:p>
       <w:r>
@@ -3390,7 +3311,7 @@
 </file>
 
 <file path=word/header1.xml><?xml version="1.0" encoding="utf-8"?>
-<w:hdr xmlns:wpc="http://schemas.microsoft.com/office/word/2010/wordprocessingCanvas" xmlns:cx="http://schemas.microsoft.com/office/drawing/2014/chartex" xmlns:cx1="http://schemas.microsoft.com/office/drawing/2015/9/8/chartex" xmlns:cx2="http://schemas.microsoft.com/office/drawing/2015/10/21/chartex" xmlns:cx3="http://schemas.microsoft.com/office/drawing/2016/5/9/chartex" xmlns:cx4="http://schemas.microsoft.com/office/drawing/2016/5/10/chartex" xmlns:cx5="http://schemas.microsoft.com/office/drawing/2016/5/11/chartex" xmlns:cx6="http://schemas.microsoft.com/office/drawing/2016/5/12/chartex" xmlns:cx7="http://schemas.microsoft.com/office/drawing/2016/5/13/chartex" xmlns:cx8="http://schemas.microsoft.com/office/drawing/2016/5/14/chartex" xmlns:mc="http://schemas.openxmlformats.org/markup-compatibility/2006" xmlns:aink="http://schemas.microsoft.com/office/drawing/2016/ink" xmlns:am3d="http://schemas.microsoft.com/office/drawing/2017/model3d" xmlns:o="urn:schemas-microsoft-com:office:office" xmlns:r="http://schemas.openxmlformats.org/officeDocument/2006/relationships" xmlns:m="http://schemas.openxmlformats.org/officeDocument/2006/math" xmlns:v="urn:schemas-microsoft-com:vml" xmlns:wp14="http://schemas.microsoft.com/office/word/2010/wordprocessingDrawing" xmlns:wp="http://schemas.openxmlformats.org/drawingml/2006/wordprocessingDrawing" xmlns:w10="urn:schemas-microsoft-com:office:word" xmlns:w="http://schemas.openxmlformats.org/wordprocessingml/2006/main" xmlns:w14="http://schemas.microsoft.com/office/word/2010/wordml" xmlns:w15="http://schemas.microsoft.com/office/word/2012/wordml" xmlns:w16cex="http://schemas.microsoft.com/office/word/2018/wordml/cex" xmlns:w16cid="http://schemas.microsoft.com/office/word/2016/wordml/cid" xmlns:w16="http://schemas.microsoft.com/office/word/2018/wordml" xmlns:w16sdtdh="http://schemas.microsoft.com/office/word/2020/wordml/sdtdatahash" xmlns:w16se="http://schemas.microsoft.com/office/word/2015/wordml/symex" xmlns:wpg="http://schemas.microsoft.com/office/word/2010/wordprocessingGroup" xmlns:wpi="http://schemas.microsoft.com/office/word/2010/wordprocessingInk" xmlns:wne="http://schemas.microsoft.com/office/word/2006/wordml" xmlns:wps="http://schemas.microsoft.com/office/word/2010/wordprocessingShape" mc:Ignorable="w14 w15 w16se w16cid w16 w16cex w16sdtdh wp14">
+<w:hdr xmlns:wpc="http://schemas.microsoft.com/office/word/2010/wordprocessingCanvas" xmlns:mc="http://schemas.openxmlformats.org/markup-compatibility/2006" xmlns:o="urn:schemas-microsoft-com:office:office" xmlns:r="http://schemas.openxmlformats.org/officeDocument/2006/relationships" xmlns:m="http://schemas.openxmlformats.org/officeDocument/2006/math" xmlns:v="urn:schemas-microsoft-com:vml" xmlns:wp14="http://schemas.microsoft.com/office/word/2010/wordprocessingDrawing" xmlns:wp="http://schemas.openxmlformats.org/drawingml/2006/wordprocessingDrawing" xmlns:w10="urn:schemas-microsoft-com:office:word" xmlns:w="http://schemas.openxmlformats.org/wordprocessingml/2006/main" xmlns:w14="http://schemas.microsoft.com/office/word/2010/wordml" xmlns:w15="http://schemas.microsoft.com/office/word/2012/wordml" xmlns:wpg="http://schemas.microsoft.com/office/word/2010/wordprocessingGroup" xmlns:wpi="http://schemas.microsoft.com/office/word/2010/wordprocessingInk" xmlns:wne="http://schemas.microsoft.com/office/word/2006/wordml" xmlns:wps="http://schemas.microsoft.com/office/word/2010/wordprocessingShape" mc:Ignorable="w14 w15 wp14">
   <w:p>
     <w:pPr>
       <w:tabs>
@@ -3406,8 +3327,8 @@
 </file>
 
 <file path=word/numbering.xml><?xml version="1.0" encoding="utf-8"?>
-<w:numbering xmlns:wpc="http://schemas.microsoft.com/office/word/2010/wordprocessingCanvas" xmlns:cx="http://schemas.microsoft.com/office/drawing/2014/chartex" xmlns:cx1="http://schemas.microsoft.com/office/drawing/2015/9/8/chartex" xmlns:cx2="http://schemas.microsoft.com/office/drawing/2015/10/21/chartex" xmlns:cx3="http://schemas.microsoft.com/office/drawing/2016/5/9/chartex" xmlns:cx4="http://schemas.microsoft.com/office/drawing/2016/5/10/chartex" xmlns:cx5="http://schemas.microsoft.com/office/drawing/2016/5/11/chartex" xmlns:cx6="http://schemas.microsoft.com/office/drawing/2016/5/12/chartex" xmlns:cx7="http://schemas.microsoft.com/office/drawing/2016/5/13/chartex" xmlns:cx8="http://schemas.microsoft.com/office/drawing/2016/5/14/chartex" xmlns:mc="http://schemas.openxmlformats.org/markup-compatibility/2006" xmlns:aink="http://schemas.microsoft.com/office/drawing/2016/ink" xmlns:am3d="http://schemas.microsoft.com/office/drawing/2017/model3d" xmlns:o="urn:schemas-microsoft-com:office:office" xmlns:r="http://schemas.openxmlformats.org/officeDocument/2006/relationships" xmlns:m="http://schemas.openxmlformats.org/officeDocument/2006/math" xmlns:v="urn:schemas-microsoft-com:vml" xmlns:wp14="http://schemas.microsoft.com/office/word/2010/wordprocessingDrawing" xmlns:wp="http://schemas.openxmlformats.org/drawingml/2006/wordprocessingDrawing" xmlns:w10="urn:schemas-microsoft-com:office:word" xmlns:w="http://schemas.openxmlformats.org/wordprocessingml/2006/main" xmlns:w14="http://schemas.microsoft.com/office/word/2010/wordml" xmlns:w15="http://schemas.microsoft.com/office/word/2012/wordml" xmlns:w16cex="http://schemas.microsoft.com/office/word/2018/wordml/cex" xmlns:w16cid="http://schemas.microsoft.com/office/word/2016/wordml/cid" xmlns:w16="http://schemas.microsoft.com/office/word/2018/wordml" xmlns:w16sdtdh="http://schemas.microsoft.com/office/word/2020/wordml/sdtdatahash" xmlns:w16se="http://schemas.microsoft.com/office/word/2015/wordml/symex" xmlns:wpg="http://schemas.microsoft.com/office/word/2010/wordprocessingGroup" xmlns:wpi="http://schemas.microsoft.com/office/word/2010/wordprocessingInk" xmlns:wne="http://schemas.microsoft.com/office/word/2006/wordml" xmlns:wps="http://schemas.microsoft.com/office/word/2010/wordprocessingShape" mc:Ignorable="w14 w15 w16se w16cid w16 w16cex w16sdtdh wp14">
-  <w:abstractNum w:abstractNumId="0" w15:restartNumberingAfterBreak="0">
+<w:numbering xmlns:wpc="http://schemas.microsoft.com/office/word/2010/wordprocessingCanvas" xmlns:mc="http://schemas.openxmlformats.org/markup-compatibility/2006" xmlns:o="urn:schemas-microsoft-com:office:office" xmlns:r="http://schemas.openxmlformats.org/officeDocument/2006/relationships" xmlns:m="http://schemas.openxmlformats.org/officeDocument/2006/math" xmlns:v="urn:schemas-microsoft-com:vml" xmlns:wp14="http://schemas.microsoft.com/office/word/2010/wordprocessingDrawing" xmlns:wp="http://schemas.openxmlformats.org/drawingml/2006/wordprocessingDrawing" xmlns:w10="urn:schemas-microsoft-com:office:word" xmlns:w="http://schemas.openxmlformats.org/wordprocessingml/2006/main" xmlns:w14="http://schemas.microsoft.com/office/word/2010/wordml" xmlns:w15="http://schemas.microsoft.com/office/word/2012/wordml" xmlns:wpg="http://schemas.microsoft.com/office/word/2010/wordprocessingGroup" xmlns:wpi="http://schemas.microsoft.com/office/word/2010/wordprocessingInk" xmlns:wne="http://schemas.microsoft.com/office/word/2006/wordml" xmlns:wps="http://schemas.microsoft.com/office/word/2010/wordprocessingShape" mc:Ignorable="w14 w15 wp14">
+  <w:abstractNum w:abstractNumId="0">
     <w:nsid w:val="27453EEE"/>
     <w:multiLevelType w:val="multilevel"/>
     <w:tmpl w:val="FC469F04"/>
@@ -3520,7 +3441,7 @@
       </w:pPr>
     </w:lvl>
   </w:abstractNum>
-  <w:abstractNum w:abstractNumId="1" w15:restartNumberingAfterBreak="0">
+  <w:abstractNum w:abstractNumId="1">
     <w:nsid w:val="688F760A"/>
     <w:multiLevelType w:val="multilevel"/>
     <w:tmpl w:val="4B94BB7C"/>
@@ -3652,7 +3573,7 @@
 </file>
 
 <file path=word/styles.xml><?xml version="1.0" encoding="utf-8"?>
-<w:styles xmlns:mc="http://schemas.openxmlformats.org/markup-compatibility/2006" xmlns:r="http://schemas.openxmlformats.org/officeDocument/2006/relationships" xmlns:w="http://schemas.openxmlformats.org/wordprocessingml/2006/main" xmlns:w14="http://schemas.microsoft.com/office/word/2010/wordml" xmlns:w15="http://schemas.microsoft.com/office/word/2012/wordml" xmlns:w16cex="http://schemas.microsoft.com/office/word/2018/wordml/cex" xmlns:w16cid="http://schemas.microsoft.com/office/word/2016/wordml/cid" xmlns:w16="http://schemas.microsoft.com/office/word/2018/wordml" xmlns:w16sdtdh="http://schemas.microsoft.com/office/word/2020/wordml/sdtdatahash" xmlns:w16se="http://schemas.microsoft.com/office/word/2015/wordml/symex" mc:Ignorable="w14 w15 w16se w16cid w16 w16cex w16sdtdh">
+<w:styles xmlns:mc="http://schemas.openxmlformats.org/markup-compatibility/2006" xmlns:r="http://schemas.openxmlformats.org/officeDocument/2006/relationships" xmlns:w="http://schemas.openxmlformats.org/wordprocessingml/2006/main" xmlns:w14="http://schemas.microsoft.com/office/word/2010/wordml" xmlns:w15="http://schemas.microsoft.com/office/word/2012/wordml" mc:Ignorable="w14 w15">
   <w:docDefaults>
     <w:rPrDefault>
       <w:rPr>
@@ -3668,7 +3589,7 @@
       </w:pPr>
     </w:pPrDefault>
   </w:docDefaults>
-  <w:latentStyles w:defLockedState="0" w:defUIPriority="99" w:defSemiHidden="0" w:defUnhideWhenUsed="0" w:defQFormat="0" w:count="376">
+  <w:latentStyles w:defLockedState="0" w:defUIPriority="99" w:defSemiHidden="0" w:defUnhideWhenUsed="0" w:defQFormat="0" w:count="371">
     <w:lsdException w:name="Normal" w:uiPriority="0" w:qFormat="1"/>
     <w:lsdException w:name="heading 1" w:uiPriority="9" w:qFormat="1"/>
     <w:lsdException w:name="heading 2" w:semiHidden="1" w:uiPriority="9" w:unhideWhenUsed="1" w:qFormat="1"/>
@@ -4040,11 +3961,6 @@
     <w:lsdException w:name="List Table 5 Dark Accent 6" w:uiPriority="50"/>
     <w:lsdException w:name="List Table 6 Colorful Accent 6" w:uiPriority="51"/>
     <w:lsdException w:name="List Table 7 Colorful Accent 6" w:uiPriority="52"/>
-    <w:lsdException w:name="Mention" w:semiHidden="1" w:unhideWhenUsed="1"/>
-    <w:lsdException w:name="Smart Hyperlink" w:semiHidden="1" w:unhideWhenUsed="1"/>
-    <w:lsdException w:name="Hashtag" w:semiHidden="1" w:unhideWhenUsed="1"/>
-    <w:lsdException w:name="Unresolved Mention" w:semiHidden="1" w:unhideWhenUsed="1"/>
-    <w:lsdException w:name="Smart Link" w:semiHidden="1" w:unhideWhenUsed="1"/>
   </w:latentStyles>
   <w:style w:type="paragraph" w:default="1" w:styleId="Normal">
     <w:name w:val="Normal"/>
@@ -4173,7 +4089,6 @@
   <w:style w:type="character" w:default="1" w:styleId="Fontepargpadro">
     <w:name w:val="Default Paragraph Font"/>
     <w:uiPriority w:val="1"/>
-    <w:semiHidden/>
     <w:unhideWhenUsed/>
   </w:style>
   <w:style w:type="table" w:default="1" w:styleId="Tabelanormal">
@@ -4306,6 +4221,7 @@
     <w:uiPriority w:val="39"/>
     <w:rsid w:val="00A32453"/>
     <w:tblPr>
+      <w:tblInd w:w="0" w:type="dxa"/>
       <w:tblBorders>
         <w:top w:val="single" w:sz="4" w:space="0" w:color="auto"/>
         <w:left w:val="single" w:sz="4" w:space="0" w:color="auto"/>
@@ -4314,6 +4230,32 @@
         <w:insideH w:val="single" w:sz="4" w:space="0" w:color="auto"/>
         <w:insideV w:val="single" w:sz="4" w:space="0" w:color="auto"/>
       </w:tblBorders>
+      <w:tblCellMar>
+        <w:top w:w="0" w:type="dxa"/>
+        <w:left w:w="108" w:type="dxa"/>
+        <w:bottom w:w="0" w:type="dxa"/>
+        <w:right w:w="108" w:type="dxa"/>
+      </w:tblCellMar>
+    </w:tblPr>
+  </w:style>
+  <w:style w:type="table" w:customStyle="1" w:styleId="TableGrid">
+    <w:name w:val="TableGrid"/>
+    <w:rsid w:val="00E34A5B"/>
+    <w:pPr>
+      <w:suppressAutoHyphens w:val="0"/>
+    </w:pPr>
+    <w:rPr>
+      <w:rFonts w:asciiTheme="minorHAnsi" w:eastAsiaTheme="minorEastAsia" w:hAnsiTheme="minorHAnsi" w:cstheme="minorBidi"/>
+      <w:sz w:val="22"/>
+      <w:szCs w:val="22"/>
+    </w:rPr>
+    <w:tblPr>
+      <w:tblCellMar>
+        <w:top w:w="0" w:type="dxa"/>
+        <w:left w:w="0" w:type="dxa"/>
+        <w:bottom w:w="0" w:type="dxa"/>
+        <w:right w:w="0" w:type="dxa"/>
+      </w:tblCellMar>
     </w:tblPr>
   </w:style>
 </w:styles>

</xml_diff>